<commit_message>
updated users manual, fixed linearization issue
</commit_message>
<xml_diff>
--- a/documentation/MEX Solver and Linearization Tool Users Guide.docx
+++ b/documentation/MEX Solver and Linearization Tool Users Guide.docx
@@ -177,7 +177,7 @@
         <w:gridCol w:w="1080"/>
         <w:gridCol w:w="1440"/>
         <w:gridCol w:w="810"/>
-        <w:gridCol w:w="1800"/>
+        <w:gridCol w:w="5670"/>
       </w:tblGrid>
       <w:tr>
         <w:tc>
@@ -245,7 +245,7 @@
         </w:tc>
         <w:tc>
           <w:tcPr>
-            <w:tcW w:w="1800" w:type="dxa"/>
+            <w:tcW w:w="5670" w:type="dxa"/>
             <w:tcBorders>
               <w:bottom w:val="single" w:sz="4" w:space="0" w:color="auto"/>
             </w:tcBorders>
@@ -261,6 +261,114 @@
                 <w:bCs/>
               </w:rPr>
               <w:t>Description</w:t>
+            </w:r>
+          </w:p>
+        </w:tc>
+      </w:tr>
+      <w:tr>
+        <w:tc>
+          <w:tcPr>
+            <w:tcW w:w="1080" w:type="dxa"/>
+            <w:tcBorders>
+              <w:top w:val="single" w:sz="4" w:space="0" w:color="auto"/>
+              <w:bottom w:val="single" w:sz="4" w:space="0" w:color="auto"/>
+            </w:tcBorders>
+          </w:tcPr>
+          <w:p>
+            <w:pPr>
+              <w:rPr>
+                <w:bCs/>
+              </w:rPr>
+            </w:pPr>
+            <w:r>
+              <w:rPr>
+                <w:bCs/>
+              </w:rPr>
+              <w:t>V1.0</w:t>
+            </w:r>
+          </w:p>
+        </w:tc>
+        <w:tc>
+          <w:tcPr>
+            <w:tcW w:w="1440" w:type="dxa"/>
+            <w:tcBorders>
+              <w:top w:val="single" w:sz="4" w:space="0" w:color="auto"/>
+              <w:bottom w:val="single" w:sz="4" w:space="0" w:color="auto"/>
+            </w:tcBorders>
+          </w:tcPr>
+          <w:p>
+            <w:pPr>
+              <w:rPr>
+                <w:bCs/>
+              </w:rPr>
+            </w:pPr>
+            <w:r>
+              <w:rPr>
+                <w:bCs/>
+              </w:rPr>
+              <w:t>2024-</w:t>
+            </w:r>
+            <w:r>
+              <w:rPr>
+                <w:bCs/>
+              </w:rPr>
+              <w:t>05</w:t>
+            </w:r>
+            <w:r>
+              <w:rPr>
+                <w:bCs/>
+              </w:rPr>
+              <w:t>-</w:t>
+            </w:r>
+            <w:r>
+              <w:rPr>
+                <w:bCs/>
+              </w:rPr>
+              <w:t>30</w:t>
+            </w:r>
+          </w:p>
+        </w:tc>
+        <w:tc>
+          <w:tcPr>
+            <w:tcW w:w="810" w:type="dxa"/>
+            <w:tcBorders>
+              <w:top w:val="single" w:sz="4" w:space="0" w:color="auto"/>
+              <w:bottom w:val="single" w:sz="4" w:space="0" w:color="auto"/>
+            </w:tcBorders>
+          </w:tcPr>
+          <w:p>
+            <w:pPr>
+              <w:rPr>
+                <w:bCs/>
+              </w:rPr>
+            </w:pPr>
+            <w:r>
+              <w:rPr>
+                <w:bCs/>
+              </w:rPr>
+              <w:t>TWK</w:t>
+            </w:r>
+          </w:p>
+        </w:tc>
+        <w:tc>
+          <w:tcPr>
+            <w:tcW w:w="5670" w:type="dxa"/>
+            <w:tcBorders>
+              <w:top w:val="single" w:sz="4" w:space="0" w:color="auto"/>
+              <w:bottom w:val="single" w:sz="4" w:space="0" w:color="auto"/>
+            </w:tcBorders>
+          </w:tcPr>
+          <w:p>
+            <w:pPr>
+              <w:rPr>
+                <w:bCs/>
+              </w:rPr>
+            </w:pPr>
+            <w:r>
+              <w:rPr>
+                <w:bCs/>
+              </w:rPr>
+              <w:t>Initial Release</w:t>
             </w:r>
           </w:p>
         </w:tc>
@@ -283,7 +391,7 @@
               <w:rPr>
                 <w:bCs/>
               </w:rPr>
-              <w:t>V1.0</w:t>
+              <w:t>V1.1</w:t>
             </w:r>
           </w:p>
         </w:tc>
@@ -304,25 +412,7 @@
               <w:rPr>
                 <w:bCs/>
               </w:rPr>
-              <w:t>2024-</w:t>
-            </w:r>
-            <w:r>
-              <w:rPr>
-                <w:bCs/>
-              </w:rPr>
-              <w:t>05</w:t>
-            </w:r>
-            <w:r>
-              <w:rPr>
-                <w:bCs/>
-              </w:rPr>
-              <w:t>-</w:t>
-            </w:r>
-            <w:r>
-              <w:rPr>
-                <w:bCs/>
-              </w:rPr>
-              <w:t>30</w:t>
+              <w:t>2024-06-03</w:t>
             </w:r>
           </w:p>
         </w:tc>
@@ -349,7 +439,7 @@
         </w:tc>
         <w:tc>
           <w:tcPr>
-            <w:tcW w:w="1800" w:type="dxa"/>
+            <w:tcW w:w="5670" w:type="dxa"/>
             <w:tcBorders>
               <w:top w:val="single" w:sz="4" w:space="0" w:color="auto"/>
             </w:tcBorders>
@@ -364,7 +454,13 @@
               <w:rPr>
                 <w:bCs/>
               </w:rPr>
-              <w:t>Initial Release</w:t>
+              <w:t>Clarified description of engine states</w:t>
+            </w:r>
+            <w:r>
+              <w:rPr>
+                <w:bCs/>
+              </w:rPr>
+              <w:t>, inputs, and outputs</w:t>
             </w:r>
           </w:p>
         </w:tc>
@@ -455,7 +551,7 @@
             </w:rPr>
             <w:fldChar w:fldCharType="separate"/>
           </w:r>
-          <w:hyperlink w:anchor="_Toc167893872" w:history="1">
+          <w:hyperlink w:anchor="_Toc168296444" w:history="1">
             <w:r>
               <w:rPr>
                 <w:rStyle w:val="Hyperlink"/>
@@ -482,7 +578,7 @@
                 <w:noProof/>
                 <w:webHidden/>
               </w:rPr>
-              <w:instrText xml:space="preserve"> PAGEREF _Toc167893872 \h </w:instrText>
+              <w:instrText xml:space="preserve"> PAGEREF _Toc168296444 \h </w:instrText>
             </w:r>
             <w:r>
               <w:rPr>
@@ -524,7 +620,7 @@
               <w:noProof/>
             </w:rPr>
           </w:pPr>
-          <w:hyperlink w:anchor="_Toc167893873" w:history="1">
+          <w:hyperlink w:anchor="_Toc168296445" w:history="1">
             <w:r>
               <w:rPr>
                 <w:rStyle w:val="Hyperlink"/>
@@ -551,7 +647,7 @@
                 <w:noProof/>
                 <w:webHidden/>
               </w:rPr>
-              <w:instrText xml:space="preserve"> PAGEREF _Toc167893873 \h </w:instrText>
+              <w:instrText xml:space="preserve"> PAGEREF _Toc168296445 \h </w:instrText>
             </w:r>
             <w:r>
               <w:rPr>
@@ -593,7 +689,7 @@
               <w:noProof/>
             </w:rPr>
           </w:pPr>
-          <w:hyperlink w:anchor="_Toc167893874" w:history="1">
+          <w:hyperlink w:anchor="_Toc168296446" w:history="1">
             <w:r>
               <w:rPr>
                 <w:rStyle w:val="Hyperlink"/>
@@ -620,7 +716,7 @@
                 <w:noProof/>
                 <w:webHidden/>
               </w:rPr>
-              <w:instrText xml:space="preserve"> PAGEREF _Toc167893874 \h </w:instrText>
+              <w:instrText xml:space="preserve"> PAGEREF _Toc168296446 \h </w:instrText>
             </w:r>
             <w:r>
               <w:rPr>
@@ -662,7 +758,7 @@
               <w:noProof/>
             </w:rPr>
           </w:pPr>
-          <w:hyperlink w:anchor="_Toc167893875" w:history="1">
+          <w:hyperlink w:anchor="_Toc168296447" w:history="1">
             <w:r>
               <w:rPr>
                 <w:rStyle w:val="Hyperlink"/>
@@ -689,7 +785,7 @@
                 <w:noProof/>
                 <w:webHidden/>
               </w:rPr>
-              <w:instrText xml:space="preserve"> PAGEREF _Toc167893875 \h </w:instrText>
+              <w:instrText xml:space="preserve"> PAGEREF _Toc168296447 \h </w:instrText>
             </w:r>
             <w:r>
               <w:rPr>
@@ -731,7 +827,7 @@
               <w:noProof/>
             </w:rPr>
           </w:pPr>
-          <w:hyperlink w:anchor="_Toc167893876" w:history="1">
+          <w:hyperlink w:anchor="_Toc168296448" w:history="1">
             <w:r>
               <w:rPr>
                 <w:rStyle w:val="Hyperlink"/>
@@ -758,7 +854,7 @@
                 <w:noProof/>
                 <w:webHidden/>
               </w:rPr>
-              <w:instrText xml:space="preserve"> PAGEREF _Toc167893876 \h </w:instrText>
+              <w:instrText xml:space="preserve"> PAGEREF _Toc168296448 \h </w:instrText>
             </w:r>
             <w:r>
               <w:rPr>
@@ -800,7 +896,7 @@
               <w:noProof/>
             </w:rPr>
           </w:pPr>
-          <w:hyperlink w:anchor="_Toc167893877" w:history="1">
+          <w:hyperlink w:anchor="_Toc168296449" w:history="1">
             <w:r>
               <w:rPr>
                 <w:rStyle w:val="Hyperlink"/>
@@ -827,7 +923,7 @@
                 <w:noProof/>
                 <w:webHidden/>
               </w:rPr>
-              <w:instrText xml:space="preserve"> PAGEREF _Toc167893877 \h </w:instrText>
+              <w:instrText xml:space="preserve"> PAGEREF _Toc168296449 \h </w:instrText>
             </w:r>
             <w:r>
               <w:rPr>
@@ -869,7 +965,7 @@
               <w:noProof/>
             </w:rPr>
           </w:pPr>
-          <w:hyperlink w:anchor="_Toc167893878" w:history="1">
+          <w:hyperlink w:anchor="_Toc168296450" w:history="1">
             <w:r>
               <w:rPr>
                 <w:rStyle w:val="Hyperlink"/>
@@ -896,7 +992,7 @@
                 <w:noProof/>
                 <w:webHidden/>
               </w:rPr>
-              <w:instrText xml:space="preserve"> PAGEREF _Toc167893878 \h </w:instrText>
+              <w:instrText xml:space="preserve"> PAGEREF _Toc168296450 \h </w:instrText>
             </w:r>
             <w:r>
               <w:rPr>
@@ -938,7 +1034,7 @@
               <w:noProof/>
             </w:rPr>
           </w:pPr>
-          <w:hyperlink w:anchor="_Toc167893879" w:history="1">
+          <w:hyperlink w:anchor="_Toc168296451" w:history="1">
             <w:r>
               <w:rPr>
                 <w:rStyle w:val="Hyperlink"/>
@@ -965,7 +1061,7 @@
                 <w:noProof/>
                 <w:webHidden/>
               </w:rPr>
-              <w:instrText xml:space="preserve"> PAGEREF _Toc167893879 \h </w:instrText>
+              <w:instrText xml:space="preserve"> PAGEREF _Toc168296451 \h </w:instrText>
             </w:r>
             <w:r>
               <w:rPr>
@@ -1007,7 +1103,7 @@
               <w:noProof/>
             </w:rPr>
           </w:pPr>
-          <w:hyperlink w:anchor="_Toc167893880" w:history="1">
+          <w:hyperlink w:anchor="_Toc168296452" w:history="1">
             <w:r>
               <w:rPr>
                 <w:rStyle w:val="Hyperlink"/>
@@ -1034,7 +1130,7 @@
                 <w:noProof/>
                 <w:webHidden/>
               </w:rPr>
-              <w:instrText xml:space="preserve"> PAGEREF _Toc167893880 \h </w:instrText>
+              <w:instrText xml:space="preserve"> PAGEREF _Toc168296452 \h </w:instrText>
             </w:r>
             <w:r>
               <w:rPr>
@@ -1076,7 +1172,7 @@
               <w:noProof/>
             </w:rPr>
           </w:pPr>
-          <w:hyperlink w:anchor="_Toc167893881" w:history="1">
+          <w:hyperlink w:anchor="_Toc168296453" w:history="1">
             <w:r>
               <w:rPr>
                 <w:rStyle w:val="Hyperlink"/>
@@ -1103,7 +1199,7 @@
                 <w:noProof/>
                 <w:webHidden/>
               </w:rPr>
-              <w:instrText xml:space="preserve"> PAGEREF _Toc167893881 \h </w:instrText>
+              <w:instrText xml:space="preserve"> PAGEREF _Toc168296453 \h </w:instrText>
             </w:r>
             <w:r>
               <w:rPr>
@@ -1145,7 +1241,7 @@
               <w:noProof/>
             </w:rPr>
           </w:pPr>
-          <w:hyperlink w:anchor="_Toc167893882" w:history="1">
+          <w:hyperlink w:anchor="_Toc168296454" w:history="1">
             <w:r>
               <w:rPr>
                 <w:rStyle w:val="Hyperlink"/>
@@ -1172,7 +1268,7 @@
                 <w:noProof/>
                 <w:webHidden/>
               </w:rPr>
-              <w:instrText xml:space="preserve"> PAGEREF _Toc167893882 \h </w:instrText>
+              <w:instrText xml:space="preserve"> PAGEREF _Toc168296454 \h </w:instrText>
             </w:r>
             <w:r>
               <w:rPr>
@@ -1214,7 +1310,7 @@
               <w:noProof/>
             </w:rPr>
           </w:pPr>
-          <w:hyperlink w:anchor="_Toc167893883" w:history="1">
+          <w:hyperlink w:anchor="_Toc168296455" w:history="1">
             <w:r>
               <w:rPr>
                 <w:rStyle w:val="Hyperlink"/>
@@ -1241,7 +1337,7 @@
                 <w:noProof/>
                 <w:webHidden/>
               </w:rPr>
-              <w:instrText xml:space="preserve"> PAGEREF _Toc167893883 \h </w:instrText>
+              <w:instrText xml:space="preserve"> PAGEREF _Toc168296455 \h </w:instrText>
             </w:r>
             <w:r>
               <w:rPr>
@@ -1283,7 +1379,7 @@
               <w:noProof/>
             </w:rPr>
           </w:pPr>
-          <w:hyperlink w:anchor="_Toc167893884" w:history="1">
+          <w:hyperlink w:anchor="_Toc168296456" w:history="1">
             <w:r>
               <w:rPr>
                 <w:rStyle w:val="Hyperlink"/>
@@ -1310,7 +1406,7 @@
                 <w:noProof/>
                 <w:webHidden/>
               </w:rPr>
-              <w:instrText xml:space="preserve"> PAGEREF _Toc167893884 \h </w:instrText>
+              <w:instrText xml:space="preserve"> PAGEREF _Toc168296456 \h </w:instrText>
             </w:r>
             <w:r>
               <w:rPr>
@@ -1352,7 +1448,7 @@
               <w:noProof/>
             </w:rPr>
           </w:pPr>
-          <w:hyperlink w:anchor="_Toc167893885" w:history="1">
+          <w:hyperlink w:anchor="_Toc168296457" w:history="1">
             <w:r>
               <w:rPr>
                 <w:rStyle w:val="Hyperlink"/>
@@ -1379,7 +1475,7 @@
                 <w:noProof/>
                 <w:webHidden/>
               </w:rPr>
-              <w:instrText xml:space="preserve"> PAGEREF _Toc167893885 \h </w:instrText>
+              <w:instrText xml:space="preserve"> PAGEREF _Toc168296457 \h </w:instrText>
             </w:r>
             <w:r>
               <w:rPr>
@@ -1421,7 +1517,7 @@
               <w:noProof/>
             </w:rPr>
           </w:pPr>
-          <w:hyperlink w:anchor="_Toc167893886" w:history="1">
+          <w:hyperlink w:anchor="_Toc168296458" w:history="1">
             <w:r>
               <w:rPr>
                 <w:rStyle w:val="Hyperlink"/>
@@ -1448,7 +1544,7 @@
                 <w:noProof/>
                 <w:webHidden/>
               </w:rPr>
-              <w:instrText xml:space="preserve"> PAGEREF _Toc167893886 \h </w:instrText>
+              <w:instrText xml:space="preserve"> PAGEREF _Toc168296458 \h </w:instrText>
             </w:r>
             <w:r>
               <w:rPr>
@@ -1490,7 +1586,7 @@
               <w:noProof/>
             </w:rPr>
           </w:pPr>
-          <w:hyperlink w:anchor="_Toc167893887" w:history="1">
+          <w:hyperlink w:anchor="_Toc168296459" w:history="1">
             <w:r>
               <w:rPr>
                 <w:rStyle w:val="Hyperlink"/>
@@ -1517,7 +1613,7 @@
                 <w:noProof/>
                 <w:webHidden/>
               </w:rPr>
-              <w:instrText xml:space="preserve"> PAGEREF _Toc167893887 \h </w:instrText>
+              <w:instrText xml:space="preserve"> PAGEREF _Toc168296459 \h </w:instrText>
             </w:r>
             <w:r>
               <w:rPr>
@@ -1559,7 +1655,7 @@
               <w:noProof/>
             </w:rPr>
           </w:pPr>
-          <w:hyperlink w:anchor="_Toc167893888" w:history="1">
+          <w:hyperlink w:anchor="_Toc168296460" w:history="1">
             <w:r>
               <w:rPr>
                 <w:rStyle w:val="Hyperlink"/>
@@ -1586,7 +1682,7 @@
                 <w:noProof/>
                 <w:webHidden/>
               </w:rPr>
-              <w:instrText xml:space="preserve"> PAGEREF _Toc167893888 \h </w:instrText>
+              <w:instrText xml:space="preserve"> PAGEREF _Toc168296460 \h </w:instrText>
             </w:r>
             <w:r>
               <w:rPr>
@@ -1628,7 +1724,7 @@
               <w:noProof/>
             </w:rPr>
           </w:pPr>
-          <w:hyperlink w:anchor="_Toc167893889" w:history="1">
+          <w:hyperlink w:anchor="_Toc168296461" w:history="1">
             <w:r>
               <w:rPr>
                 <w:rStyle w:val="Hyperlink"/>
@@ -1655,7 +1751,7 @@
                 <w:noProof/>
                 <w:webHidden/>
               </w:rPr>
-              <w:instrText xml:space="preserve"> PAGEREF _Toc167893889 \h </w:instrText>
+              <w:instrText xml:space="preserve"> PAGEREF _Toc168296461 \h </w:instrText>
             </w:r>
             <w:r>
               <w:rPr>
@@ -1697,7 +1793,7 @@
               <w:noProof/>
             </w:rPr>
           </w:pPr>
-          <w:hyperlink w:anchor="_Toc167893890" w:history="1">
+          <w:hyperlink w:anchor="_Toc168296462" w:history="1">
             <w:r>
               <w:rPr>
                 <w:rStyle w:val="Hyperlink"/>
@@ -1724,7 +1820,7 @@
                 <w:noProof/>
                 <w:webHidden/>
               </w:rPr>
-              <w:instrText xml:space="preserve"> PAGEREF _Toc167893890 \h </w:instrText>
+              <w:instrText xml:space="preserve"> PAGEREF _Toc168296462 \h </w:instrText>
             </w:r>
             <w:r>
               <w:rPr>
@@ -1766,7 +1862,7 @@
               <w:noProof/>
             </w:rPr>
           </w:pPr>
-          <w:hyperlink w:anchor="_Toc167893891" w:history="1">
+          <w:hyperlink w:anchor="_Toc168296463" w:history="1">
             <w:r>
               <w:rPr>
                 <w:rStyle w:val="Hyperlink"/>
@@ -1793,7 +1889,7 @@
                 <w:noProof/>
                 <w:webHidden/>
               </w:rPr>
-              <w:instrText xml:space="preserve"> PAGEREF _Toc167893891 \h </w:instrText>
+              <w:instrText xml:space="preserve"> PAGEREF _Toc168296463 \h </w:instrText>
             </w:r>
             <w:r>
               <w:rPr>
@@ -1835,7 +1931,7 @@
               <w:noProof/>
             </w:rPr>
           </w:pPr>
-          <w:hyperlink w:anchor="_Toc167893892" w:history="1">
+          <w:hyperlink w:anchor="_Toc168296464" w:history="1">
             <w:r>
               <w:rPr>
                 <w:rStyle w:val="Hyperlink"/>
@@ -1862,7 +1958,7 @@
                 <w:noProof/>
                 <w:webHidden/>
               </w:rPr>
-              <w:instrText xml:space="preserve"> PAGEREF _Toc167893892 \h </w:instrText>
+              <w:instrText xml:space="preserve"> PAGEREF _Toc168296464 \h </w:instrText>
             </w:r>
             <w:r>
               <w:rPr>
@@ -1904,7 +2000,7 @@
               <w:noProof/>
             </w:rPr>
           </w:pPr>
-          <w:hyperlink w:anchor="_Toc167893893" w:history="1">
+          <w:hyperlink w:anchor="_Toc168296465" w:history="1">
             <w:r>
               <w:rPr>
                 <w:rStyle w:val="Hyperlink"/>
@@ -1931,7 +2027,7 @@
                 <w:noProof/>
                 <w:webHidden/>
               </w:rPr>
-              <w:instrText xml:space="preserve"> PAGEREF _Toc167893893 \h </w:instrText>
+              <w:instrText xml:space="preserve"> PAGEREF _Toc168296465 \h </w:instrText>
             </w:r>
             <w:r>
               <w:rPr>
@@ -1973,7 +2069,7 @@
               <w:noProof/>
             </w:rPr>
           </w:pPr>
-          <w:hyperlink w:anchor="_Toc167893894" w:history="1">
+          <w:hyperlink w:anchor="_Toc168296466" w:history="1">
             <w:r>
               <w:rPr>
                 <w:rStyle w:val="Hyperlink"/>
@@ -2000,7 +2096,7 @@
                 <w:noProof/>
                 <w:webHidden/>
               </w:rPr>
-              <w:instrText xml:space="preserve"> PAGEREF _Toc167893894 \h </w:instrText>
+              <w:instrText xml:space="preserve"> PAGEREF _Toc168296466 \h </w:instrText>
             </w:r>
             <w:r>
               <w:rPr>
@@ -2042,7 +2138,7 @@
               <w:noProof/>
             </w:rPr>
           </w:pPr>
-          <w:hyperlink w:anchor="_Toc167893895" w:history="1">
+          <w:hyperlink w:anchor="_Toc168296467" w:history="1">
             <w:r>
               <w:rPr>
                 <w:rStyle w:val="Hyperlink"/>
@@ -2069,7 +2165,7 @@
                 <w:noProof/>
                 <w:webHidden/>
               </w:rPr>
-              <w:instrText xml:space="preserve"> PAGEREF _Toc167893895 \h </w:instrText>
+              <w:instrText xml:space="preserve"> PAGEREF _Toc168296467 \h </w:instrText>
             </w:r>
             <w:r>
               <w:rPr>
@@ -2111,7 +2207,7 @@
               <w:noProof/>
             </w:rPr>
           </w:pPr>
-          <w:hyperlink w:anchor="_Toc167893896" w:history="1">
+          <w:hyperlink w:anchor="_Toc168296468" w:history="1">
             <w:r>
               <w:rPr>
                 <w:rStyle w:val="Hyperlink"/>
@@ -2138,7 +2234,7 @@
                 <w:noProof/>
                 <w:webHidden/>
               </w:rPr>
-              <w:instrText xml:space="preserve"> PAGEREF _Toc167893896 \h </w:instrText>
+              <w:instrText xml:space="preserve"> PAGEREF _Toc168296468 \h </w:instrText>
             </w:r>
             <w:r>
               <w:rPr>
@@ -2180,7 +2276,7 @@
               <w:noProof/>
             </w:rPr>
           </w:pPr>
-          <w:hyperlink w:anchor="_Toc167893897" w:history="1">
+          <w:hyperlink w:anchor="_Toc168296469" w:history="1">
             <w:r>
               <w:rPr>
                 <w:rStyle w:val="Hyperlink"/>
@@ -2207,7 +2303,7 @@
                 <w:noProof/>
                 <w:webHidden/>
               </w:rPr>
-              <w:instrText xml:space="preserve"> PAGEREF _Toc167893897 \h </w:instrText>
+              <w:instrText xml:space="preserve"> PAGEREF _Toc168296469 \h </w:instrText>
             </w:r>
             <w:r>
               <w:rPr>
@@ -2249,7 +2345,7 @@
               <w:noProof/>
             </w:rPr>
           </w:pPr>
-          <w:hyperlink w:anchor="_Toc167893898" w:history="1">
+          <w:hyperlink w:anchor="_Toc168296470" w:history="1">
             <w:r>
               <w:rPr>
                 <w:rStyle w:val="Hyperlink"/>
@@ -2276,7 +2372,7 @@
                 <w:noProof/>
                 <w:webHidden/>
               </w:rPr>
-              <w:instrText xml:space="preserve"> PAGEREF _Toc167893898 \h </w:instrText>
+              <w:instrText xml:space="preserve"> PAGEREF _Toc168296470 \h </w:instrText>
             </w:r>
             <w:r>
               <w:rPr>
@@ -2318,7 +2414,7 @@
               <w:noProof/>
             </w:rPr>
           </w:pPr>
-          <w:hyperlink w:anchor="_Toc167893899" w:history="1">
+          <w:hyperlink w:anchor="_Toc168296471" w:history="1">
             <w:r>
               <w:rPr>
                 <w:rStyle w:val="Hyperlink"/>
@@ -2345,7 +2441,7 @@
                 <w:noProof/>
                 <w:webHidden/>
               </w:rPr>
-              <w:instrText xml:space="preserve"> PAGEREF _Toc167893899 \h </w:instrText>
+              <w:instrText xml:space="preserve"> PAGEREF _Toc168296471 \h </w:instrText>
             </w:r>
             <w:r>
               <w:rPr>
@@ -2387,7 +2483,7 @@
               <w:noProof/>
             </w:rPr>
           </w:pPr>
-          <w:hyperlink w:anchor="_Toc167893900" w:history="1">
+          <w:hyperlink w:anchor="_Toc168296472" w:history="1">
             <w:r>
               <w:rPr>
                 <w:rStyle w:val="Hyperlink"/>
@@ -2414,7 +2510,7 @@
                 <w:noProof/>
                 <w:webHidden/>
               </w:rPr>
-              <w:instrText xml:space="preserve"> PAGEREF _Toc167893900 \h </w:instrText>
+              <w:instrText xml:space="preserve"> PAGEREF _Toc168296472 \h </w:instrText>
             </w:r>
             <w:r>
               <w:rPr>
@@ -2456,7 +2552,7 @@
               <w:noProof/>
             </w:rPr>
           </w:pPr>
-          <w:hyperlink w:anchor="_Toc167893901" w:history="1">
+          <w:hyperlink w:anchor="_Toc168296473" w:history="1">
             <w:r>
               <w:rPr>
                 <w:rStyle w:val="Hyperlink"/>
@@ -2483,7 +2579,7 @@
                 <w:noProof/>
                 <w:webHidden/>
               </w:rPr>
-              <w:instrText xml:space="preserve"> PAGEREF _Toc167893901 \h </w:instrText>
+              <w:instrText xml:space="preserve"> PAGEREF _Toc168296473 \h </w:instrText>
             </w:r>
             <w:r>
               <w:rPr>
@@ -2525,7 +2621,7 @@
               <w:noProof/>
             </w:rPr>
           </w:pPr>
-          <w:hyperlink w:anchor="_Toc167893902" w:history="1">
+          <w:hyperlink w:anchor="_Toc168296474" w:history="1">
             <w:r>
               <w:rPr>
                 <w:rStyle w:val="Hyperlink"/>
@@ -2552,7 +2648,7 @@
                 <w:noProof/>
                 <w:webHidden/>
               </w:rPr>
-              <w:instrText xml:space="preserve"> PAGEREF _Toc167893902 \h </w:instrText>
+              <w:instrText xml:space="preserve"> PAGEREF _Toc168296474 \h </w:instrText>
             </w:r>
             <w:r>
               <w:rPr>
@@ -2594,7 +2690,7 @@
               <w:noProof/>
             </w:rPr>
           </w:pPr>
-          <w:hyperlink w:anchor="_Toc167893903" w:history="1">
+          <w:hyperlink w:anchor="_Toc168296475" w:history="1">
             <w:r>
               <w:rPr>
                 <w:rStyle w:val="Hyperlink"/>
@@ -2621,7 +2717,7 @@
                 <w:noProof/>
                 <w:webHidden/>
               </w:rPr>
-              <w:instrText xml:space="preserve"> PAGEREF _Toc167893903 \h </w:instrText>
+              <w:instrText xml:space="preserve"> PAGEREF _Toc168296475 \h </w:instrText>
             </w:r>
             <w:r>
               <w:rPr>
@@ -2663,7 +2759,7 @@
               <w:noProof/>
             </w:rPr>
           </w:pPr>
-          <w:hyperlink w:anchor="_Toc167893904" w:history="1">
+          <w:hyperlink w:anchor="_Toc168296476" w:history="1">
             <w:r>
               <w:rPr>
                 <w:rStyle w:val="Hyperlink"/>
@@ -2690,7 +2786,7 @@
                 <w:noProof/>
                 <w:webHidden/>
               </w:rPr>
-              <w:instrText xml:space="preserve"> PAGEREF _Toc167893904 \h </w:instrText>
+              <w:instrText xml:space="preserve"> PAGEREF _Toc168296476 \h </w:instrText>
             </w:r>
             <w:r>
               <w:rPr>
@@ -2732,7 +2828,7 @@
               <w:noProof/>
             </w:rPr>
           </w:pPr>
-          <w:hyperlink w:anchor="_Toc167893905" w:history="1">
+          <w:hyperlink w:anchor="_Toc168296477" w:history="1">
             <w:r>
               <w:rPr>
                 <w:rStyle w:val="Hyperlink"/>
@@ -2759,7 +2855,7 @@
                 <w:noProof/>
                 <w:webHidden/>
               </w:rPr>
-              <w:instrText xml:space="preserve"> PAGEREF _Toc167893905 \h </w:instrText>
+              <w:instrText xml:space="preserve"> PAGEREF _Toc168296477 \h </w:instrText>
             </w:r>
             <w:r>
               <w:rPr>
@@ -2801,7 +2897,7 @@
               <w:noProof/>
             </w:rPr>
           </w:pPr>
-          <w:hyperlink w:anchor="_Toc167893906" w:history="1">
+          <w:hyperlink w:anchor="_Toc168296478" w:history="1">
             <w:r>
               <w:rPr>
                 <w:rStyle w:val="Hyperlink"/>
@@ -2828,7 +2924,7 @@
                 <w:noProof/>
                 <w:webHidden/>
               </w:rPr>
-              <w:instrText xml:space="preserve"> PAGEREF _Toc167893906 \h </w:instrText>
+              <w:instrText xml:space="preserve"> PAGEREF _Toc168296478 \h </w:instrText>
             </w:r>
             <w:r>
               <w:rPr>
@@ -2870,7 +2966,7 @@
               <w:noProof/>
             </w:rPr>
           </w:pPr>
-          <w:hyperlink w:anchor="_Toc167893907" w:history="1">
+          <w:hyperlink w:anchor="_Toc168296479" w:history="1">
             <w:r>
               <w:rPr>
                 <w:rStyle w:val="Hyperlink"/>
@@ -2897,7 +2993,7 @@
                 <w:noProof/>
                 <w:webHidden/>
               </w:rPr>
-              <w:instrText xml:space="preserve"> PAGEREF _Toc167893907 \h </w:instrText>
+              <w:instrText xml:space="preserve"> PAGEREF _Toc168296479 \h </w:instrText>
             </w:r>
             <w:r>
               <w:rPr>
@@ -2939,7 +3035,7 @@
               <w:noProof/>
             </w:rPr>
           </w:pPr>
-          <w:hyperlink w:anchor="_Toc167893908" w:history="1">
+          <w:hyperlink w:anchor="_Toc168296480" w:history="1">
             <w:r>
               <w:rPr>
                 <w:rStyle w:val="Hyperlink"/>
@@ -2966,7 +3062,7 @@
                 <w:noProof/>
                 <w:webHidden/>
               </w:rPr>
-              <w:instrText xml:space="preserve"> PAGEREF _Toc167893908 \h </w:instrText>
+              <w:instrText xml:space="preserve"> PAGEREF _Toc168296480 \h </w:instrText>
             </w:r>
             <w:r>
               <w:rPr>
@@ -3008,7 +3104,7 @@
               <w:noProof/>
             </w:rPr>
           </w:pPr>
-          <w:hyperlink w:anchor="_Toc167893909" w:history="1">
+          <w:hyperlink w:anchor="_Toc168296481" w:history="1">
             <w:r>
               <w:rPr>
                 <w:rStyle w:val="Hyperlink"/>
@@ -3035,7 +3131,7 @@
                 <w:noProof/>
                 <w:webHidden/>
               </w:rPr>
-              <w:instrText xml:space="preserve"> PAGEREF _Toc167893909 \h </w:instrText>
+              <w:instrText xml:space="preserve"> PAGEREF _Toc168296481 \h </w:instrText>
             </w:r>
             <w:r>
               <w:rPr>
@@ -3077,7 +3173,7 @@
               <w:noProof/>
             </w:rPr>
           </w:pPr>
-          <w:hyperlink w:anchor="_Toc167893910" w:history="1">
+          <w:hyperlink w:anchor="_Toc168296482" w:history="1">
             <w:r>
               <w:rPr>
                 <w:rStyle w:val="Hyperlink"/>
@@ -3104,7 +3200,7 @@
                 <w:noProof/>
                 <w:webHidden/>
               </w:rPr>
-              <w:instrText xml:space="preserve"> PAGEREF _Toc167893910 \h </w:instrText>
+              <w:instrText xml:space="preserve"> PAGEREF _Toc168296482 \h </w:instrText>
             </w:r>
             <w:r>
               <w:rPr>
@@ -3146,7 +3242,7 @@
               <w:noProof/>
             </w:rPr>
           </w:pPr>
-          <w:hyperlink w:anchor="_Toc167893911" w:history="1">
+          <w:hyperlink w:anchor="_Toc168296483" w:history="1">
             <w:r>
               <w:rPr>
                 <w:rStyle w:val="Hyperlink"/>
@@ -3173,7 +3269,7 @@
                 <w:noProof/>
                 <w:webHidden/>
               </w:rPr>
-              <w:instrText xml:space="preserve"> PAGEREF _Toc167893911 \h </w:instrText>
+              <w:instrText xml:space="preserve"> PAGEREF _Toc168296483 \h </w:instrText>
             </w:r>
             <w:r>
               <w:rPr>
@@ -3215,7 +3311,7 @@
               <w:noProof/>
             </w:rPr>
           </w:pPr>
-          <w:hyperlink w:anchor="_Toc167893912" w:history="1">
+          <w:hyperlink w:anchor="_Toc168296484" w:history="1">
             <w:r>
               <w:rPr>
                 <w:rStyle w:val="Hyperlink"/>
@@ -3242,7 +3338,7 @@
                 <w:noProof/>
                 <w:webHidden/>
               </w:rPr>
-              <w:instrText xml:space="preserve"> PAGEREF _Toc167893912 \h </w:instrText>
+              <w:instrText xml:space="preserve"> PAGEREF _Toc168296484 \h </w:instrText>
             </w:r>
             <w:r>
               <w:rPr>
@@ -3284,7 +3380,7 @@
               <w:noProof/>
             </w:rPr>
           </w:pPr>
-          <w:hyperlink w:anchor="_Toc167893913" w:history="1">
+          <w:hyperlink w:anchor="_Toc168296485" w:history="1">
             <w:r>
               <w:rPr>
                 <w:rStyle w:val="Hyperlink"/>
@@ -3311,7 +3407,7 @@
                 <w:noProof/>
                 <w:webHidden/>
               </w:rPr>
-              <w:instrText xml:space="preserve"> PAGEREF _Toc167893913 \h </w:instrText>
+              <w:instrText xml:space="preserve"> PAGEREF _Toc168296485 \h </w:instrText>
             </w:r>
             <w:r>
               <w:rPr>
@@ -3353,7 +3449,7 @@
               <w:noProof/>
             </w:rPr>
           </w:pPr>
-          <w:hyperlink w:anchor="_Toc167893914" w:history="1">
+          <w:hyperlink w:anchor="_Toc168296486" w:history="1">
             <w:r>
               <w:rPr>
                 <w:rStyle w:val="Hyperlink"/>
@@ -3380,7 +3476,7 @@
                 <w:noProof/>
                 <w:webHidden/>
               </w:rPr>
-              <w:instrText xml:space="preserve"> PAGEREF _Toc167893914 \h </w:instrText>
+              <w:instrText xml:space="preserve"> PAGEREF _Toc168296486 \h </w:instrText>
             </w:r>
             <w:r>
               <w:rPr>
@@ -3422,7 +3518,7 @@
               <w:noProof/>
             </w:rPr>
           </w:pPr>
-          <w:hyperlink w:anchor="_Toc167893915" w:history="1">
+          <w:hyperlink w:anchor="_Toc168296487" w:history="1">
             <w:r>
               <w:rPr>
                 <w:rStyle w:val="Hyperlink"/>
@@ -3449,7 +3545,7 @@
                 <w:noProof/>
                 <w:webHidden/>
               </w:rPr>
-              <w:instrText xml:space="preserve"> PAGEREF _Toc167893915 \h </w:instrText>
+              <w:instrText xml:space="preserve"> PAGEREF _Toc168296487 \h </w:instrText>
             </w:r>
             <w:r>
               <w:rPr>
@@ -3491,7 +3587,7 @@
               <w:noProof/>
             </w:rPr>
           </w:pPr>
-          <w:hyperlink w:anchor="_Toc167893916" w:history="1">
+          <w:hyperlink w:anchor="_Toc168296488" w:history="1">
             <w:r>
               <w:rPr>
                 <w:rStyle w:val="Hyperlink"/>
@@ -3518,7 +3614,7 @@
                 <w:noProof/>
                 <w:webHidden/>
               </w:rPr>
-              <w:instrText xml:space="preserve"> PAGEREF _Toc167893916 \h </w:instrText>
+              <w:instrText xml:space="preserve"> PAGEREF _Toc168296488 \h </w:instrText>
             </w:r>
             <w:r>
               <w:rPr>
@@ -3560,7 +3656,7 @@
               <w:noProof/>
             </w:rPr>
           </w:pPr>
-          <w:hyperlink w:anchor="_Toc167893917" w:history="1">
+          <w:hyperlink w:anchor="_Toc168296489" w:history="1">
             <w:r>
               <w:rPr>
                 <w:rStyle w:val="Hyperlink"/>
@@ -3587,7 +3683,7 @@
                 <w:noProof/>
                 <w:webHidden/>
               </w:rPr>
-              <w:instrText xml:space="preserve"> PAGEREF _Toc167893917 \h </w:instrText>
+              <w:instrText xml:space="preserve"> PAGEREF _Toc168296489 \h </w:instrText>
             </w:r>
             <w:r>
               <w:rPr>
@@ -3629,7 +3725,7 @@
               <w:noProof/>
             </w:rPr>
           </w:pPr>
-          <w:hyperlink w:anchor="_Toc167893918" w:history="1">
+          <w:hyperlink w:anchor="_Toc168296490" w:history="1">
             <w:r>
               <w:rPr>
                 <w:rStyle w:val="Hyperlink"/>
@@ -3656,7 +3752,7 @@
                 <w:noProof/>
                 <w:webHidden/>
               </w:rPr>
-              <w:instrText xml:space="preserve"> PAGEREF _Toc167893918 \h </w:instrText>
+              <w:instrText xml:space="preserve"> PAGEREF _Toc168296490 \h </w:instrText>
             </w:r>
             <w:r>
               <w:rPr>
@@ -3746,7 +3842,7 @@
       <w:r>
         <w:fldChar w:fldCharType="separate"/>
       </w:r>
-      <w:hyperlink w:anchor="_Toc167893919" w:history="1">
+      <w:hyperlink w:anchor="_Toc168296491" w:history="1">
         <w:r>
           <w:rPr>
             <w:rStyle w:val="Hyperlink"/>
@@ -3773,7 +3869,7 @@
             <w:noProof/>
             <w:webHidden/>
           </w:rPr>
-          <w:instrText xml:space="preserve"> PAGEREF _Toc167893919 \h </w:instrText>
+          <w:instrText xml:space="preserve"> PAGEREF _Toc168296491 \h </w:instrText>
         </w:r>
         <w:r>
           <w:rPr>
@@ -3815,13 +3911,13 @@
           <w:noProof/>
         </w:rPr>
       </w:pPr>
-      <w:hyperlink w:anchor="_Toc167893920" w:history="1">
+      <w:hyperlink w:anchor="_Toc168296492" w:history="1">
         <w:r>
           <w:rPr>
             <w:rStyle w:val="Hyperlink"/>
             <w:noProof/>
           </w:rPr>
-          <w:t>Figure 2: AGTF30 engine station numbers. This figure’s source is listed in Appendix H.</w:t>
+          <w:t>Figure 2: AGTF30 engine station numbers. This figure is repeated and its source is listed in Appendix H.</w:t>
         </w:r>
         <w:r>
           <w:rPr>
@@ -3842,7 +3938,7 @@
             <w:noProof/>
             <w:webHidden/>
           </w:rPr>
-          <w:instrText xml:space="preserve"> PAGEREF _Toc167893920 \h </w:instrText>
+          <w:instrText xml:space="preserve"> PAGEREF _Toc168296492 \h </w:instrText>
         </w:r>
         <w:r>
           <w:rPr>
@@ -3884,7 +3980,7 @@
           <w:noProof/>
         </w:rPr>
       </w:pPr>
-      <w:hyperlink w:anchor="_Toc167893921" w:history="1">
+      <w:hyperlink w:anchor="_Toc168296493" w:history="1">
         <w:r>
           <w:rPr>
             <w:rStyle w:val="Hyperlink"/>
@@ -3911,7 +4007,7 @@
             <w:noProof/>
             <w:webHidden/>
           </w:rPr>
-          <w:instrText xml:space="preserve"> PAGEREF _Toc167893921 \h </w:instrText>
+          <w:instrText xml:space="preserve"> PAGEREF _Toc168296493 \h </w:instrText>
         </w:r>
         <w:r>
           <w:rPr>
@@ -3953,7 +4049,7 @@
           <w:noProof/>
         </w:rPr>
       </w:pPr>
-      <w:hyperlink w:anchor="_Toc167893922" w:history="1">
+      <w:hyperlink w:anchor="_Toc168296494" w:history="1">
         <w:r>
           <w:rPr>
             <w:rStyle w:val="Hyperlink"/>
@@ -3980,7 +4076,7 @@
             <w:noProof/>
             <w:webHidden/>
           </w:rPr>
-          <w:instrText xml:space="preserve"> PAGEREF _Toc167893922 \h </w:instrText>
+          <w:instrText xml:space="preserve"> PAGEREF _Toc168296494 \h </w:instrText>
         </w:r>
         <w:r>
           <w:rPr>
@@ -4022,7 +4118,7 @@
           <w:noProof/>
         </w:rPr>
       </w:pPr>
-      <w:hyperlink w:anchor="_Toc167893923" w:history="1">
+      <w:hyperlink w:anchor="_Toc168296495" w:history="1">
         <w:r>
           <w:rPr>
             <w:rStyle w:val="Hyperlink"/>
@@ -4049,7 +4145,7 @@
             <w:noProof/>
             <w:webHidden/>
           </w:rPr>
-          <w:instrText xml:space="preserve"> PAGEREF _Toc167893923 \h </w:instrText>
+          <w:instrText xml:space="preserve"> PAGEREF _Toc168296495 \h </w:instrText>
         </w:r>
         <w:r>
           <w:rPr>
@@ -4091,7 +4187,7 @@
           <w:noProof/>
         </w:rPr>
       </w:pPr>
-      <w:hyperlink w:anchor="_Toc167893924" w:history="1">
+      <w:hyperlink w:anchor="_Toc168296496" w:history="1">
         <w:r>
           <w:rPr>
             <w:rStyle w:val="Hyperlink"/>
@@ -4118,7 +4214,7 @@
             <w:noProof/>
             <w:webHidden/>
           </w:rPr>
-          <w:instrText xml:space="preserve"> PAGEREF _Toc167893924 \h </w:instrText>
+          <w:instrText xml:space="preserve"> PAGEREF _Toc168296496 \h </w:instrText>
         </w:r>
         <w:r>
           <w:rPr>
@@ -4160,7 +4256,7 @@
           <w:noProof/>
         </w:rPr>
       </w:pPr>
-      <w:hyperlink w:anchor="_Toc167893925" w:history="1">
+      <w:hyperlink w:anchor="_Toc168296497" w:history="1">
         <w:r>
           <w:rPr>
             <w:rStyle w:val="Hyperlink"/>
@@ -4187,7 +4283,7 @@
             <w:noProof/>
             <w:webHidden/>
           </w:rPr>
-          <w:instrText xml:space="preserve"> PAGEREF _Toc167893925 \h </w:instrText>
+          <w:instrText xml:space="preserve"> PAGEREF _Toc168296497 \h </w:instrText>
         </w:r>
         <w:r>
           <w:rPr>
@@ -4229,7 +4325,7 @@
           <w:noProof/>
         </w:rPr>
       </w:pPr>
-      <w:hyperlink w:anchor="_Toc167893926" w:history="1">
+      <w:hyperlink w:anchor="_Toc168296498" w:history="1">
         <w:r>
           <w:rPr>
             <w:rStyle w:val="Hyperlink"/>
@@ -4256,7 +4352,7 @@
             <w:noProof/>
             <w:webHidden/>
           </w:rPr>
-          <w:instrText xml:space="preserve"> PAGEREF _Toc167893926 \h </w:instrText>
+          <w:instrText xml:space="preserve"> PAGEREF _Toc168296498 \h </w:instrText>
         </w:r>
         <w:r>
           <w:rPr>
@@ -4298,7 +4394,7 @@
           <w:noProof/>
         </w:rPr>
       </w:pPr>
-      <w:hyperlink w:anchor="_Toc167893927" w:history="1">
+      <w:hyperlink w:anchor="_Toc168296499" w:history="1">
         <w:r>
           <w:rPr>
             <w:rStyle w:val="Hyperlink"/>
@@ -4325,7 +4421,7 @@
             <w:noProof/>
             <w:webHidden/>
           </w:rPr>
-          <w:instrText xml:space="preserve"> PAGEREF _Toc167893927 \h </w:instrText>
+          <w:instrText xml:space="preserve"> PAGEREF _Toc168296499 \h </w:instrText>
         </w:r>
         <w:r>
           <w:rPr>
@@ -4367,7 +4463,7 @@
           <w:noProof/>
         </w:rPr>
       </w:pPr>
-      <w:hyperlink w:anchor="_Toc167893928" w:history="1">
+      <w:hyperlink w:anchor="_Toc168296500" w:history="1">
         <w:r>
           <w:rPr>
             <w:rStyle w:val="Hyperlink"/>
@@ -4394,7 +4490,7 @@
             <w:noProof/>
             <w:webHidden/>
           </w:rPr>
-          <w:instrText xml:space="preserve"> PAGEREF _Toc167893928 \h </w:instrText>
+          <w:instrText xml:space="preserve"> PAGEREF _Toc168296500 \h </w:instrText>
         </w:r>
         <w:r>
           <w:rPr>
@@ -4436,7 +4532,7 @@
           <w:noProof/>
         </w:rPr>
       </w:pPr>
-      <w:hyperlink w:anchor="_Toc167893929" w:history="1">
+      <w:hyperlink w:anchor="_Toc168296501" w:history="1">
         <w:r>
           <w:rPr>
             <w:rStyle w:val="Hyperlink"/>
@@ -4463,7 +4559,7 @@
             <w:noProof/>
             <w:webHidden/>
           </w:rPr>
-          <w:instrText xml:space="preserve"> PAGEREF _Toc167893929 \h </w:instrText>
+          <w:instrText xml:space="preserve"> PAGEREF _Toc168296501 \h </w:instrText>
         </w:r>
         <w:r>
           <w:rPr>
@@ -4505,7 +4601,7 @@
           <w:noProof/>
         </w:rPr>
       </w:pPr>
-      <w:hyperlink w:anchor="_Toc167893930" w:history="1">
+      <w:hyperlink w:anchor="_Toc168296502" w:history="1">
         <w:r>
           <w:rPr>
             <w:rStyle w:val="Hyperlink"/>
@@ -4532,7 +4628,7 @@
             <w:noProof/>
             <w:webHidden/>
           </w:rPr>
-          <w:instrText xml:space="preserve"> PAGEREF _Toc167893930 \h </w:instrText>
+          <w:instrText xml:space="preserve"> PAGEREF _Toc168296502 \h </w:instrText>
         </w:r>
         <w:r>
           <w:rPr>
@@ -4574,7 +4670,7 @@
           <w:noProof/>
         </w:rPr>
       </w:pPr>
-      <w:hyperlink w:anchor="_Toc167893931" w:history="1">
+      <w:hyperlink w:anchor="_Toc168296503" w:history="1">
         <w:r>
           <w:rPr>
             <w:rStyle w:val="Hyperlink"/>
@@ -4601,7 +4697,7 @@
             <w:noProof/>
             <w:webHidden/>
           </w:rPr>
-          <w:instrText xml:space="preserve"> PAGEREF _Toc167893931 \h </w:instrText>
+          <w:instrText xml:space="preserve"> PAGEREF _Toc168296503 \h </w:instrText>
         </w:r>
         <w:r>
           <w:rPr>
@@ -4643,7 +4739,7 @@
           <w:noProof/>
         </w:rPr>
       </w:pPr>
-      <w:hyperlink w:anchor="_Toc167893932" w:history="1">
+      <w:hyperlink w:anchor="_Toc168296504" w:history="1">
         <w:r>
           <w:rPr>
             <w:rStyle w:val="Hyperlink"/>
@@ -4670,7 +4766,7 @@
             <w:noProof/>
             <w:webHidden/>
           </w:rPr>
-          <w:instrText xml:space="preserve"> PAGEREF _Toc167893932 \h </w:instrText>
+          <w:instrText xml:space="preserve"> PAGEREF _Toc168296504 \h </w:instrText>
         </w:r>
         <w:r>
           <w:rPr>
@@ -4712,7 +4808,7 @@
           <w:noProof/>
         </w:rPr>
       </w:pPr>
-      <w:hyperlink w:anchor="_Toc167893933" w:history="1">
+      <w:hyperlink w:anchor="_Toc168296505" w:history="1">
         <w:r>
           <w:rPr>
             <w:rStyle w:val="Hyperlink"/>
@@ -4739,7 +4835,7 @@
             <w:noProof/>
             <w:webHidden/>
           </w:rPr>
-          <w:instrText xml:space="preserve"> PAGEREF _Toc167893933 \h </w:instrText>
+          <w:instrText xml:space="preserve"> PAGEREF _Toc168296505 \h </w:instrText>
         </w:r>
         <w:r>
           <w:rPr>
@@ -4781,7 +4877,7 @@
           <w:noProof/>
         </w:rPr>
       </w:pPr>
-      <w:hyperlink w:anchor="_Toc167893934" w:history="1">
+      <w:hyperlink w:anchor="_Toc168296506" w:history="1">
         <w:r>
           <w:rPr>
             <w:rStyle w:val="Hyperlink"/>
@@ -4808,7 +4904,7 @@
             <w:noProof/>
             <w:webHidden/>
           </w:rPr>
-          <w:instrText xml:space="preserve"> PAGEREF _Toc167893934 \h </w:instrText>
+          <w:instrText xml:space="preserve"> PAGEREF _Toc168296506 \h </w:instrText>
         </w:r>
         <w:r>
           <w:rPr>
@@ -4850,7 +4946,7 @@
           <w:noProof/>
         </w:rPr>
       </w:pPr>
-      <w:hyperlink w:anchor="_Toc167893935" w:history="1">
+      <w:hyperlink w:anchor="_Toc168296507" w:history="1">
         <w:r>
           <w:rPr>
             <w:rStyle w:val="Hyperlink"/>
@@ -4877,7 +4973,7 @@
             <w:noProof/>
             <w:webHidden/>
           </w:rPr>
-          <w:instrText xml:space="preserve"> PAGEREF _Toc167893935 \h </w:instrText>
+          <w:instrText xml:space="preserve"> PAGEREF _Toc168296507 \h </w:instrText>
         </w:r>
         <w:r>
           <w:rPr>
@@ -4919,7 +5015,7 @@
           <w:noProof/>
         </w:rPr>
       </w:pPr>
-      <w:hyperlink w:anchor="_Toc167893936" w:history="1">
+      <w:hyperlink w:anchor="_Toc168296508" w:history="1">
         <w:r>
           <w:rPr>
             <w:rStyle w:val="Hyperlink"/>
@@ -4946,7 +5042,7 @@
             <w:noProof/>
             <w:webHidden/>
           </w:rPr>
-          <w:instrText xml:space="preserve"> PAGEREF _Toc167893936 \h </w:instrText>
+          <w:instrText xml:space="preserve"> PAGEREF _Toc168296508 \h </w:instrText>
         </w:r>
         <w:r>
           <w:rPr>
@@ -4988,7 +5084,7 @@
           <w:noProof/>
         </w:rPr>
       </w:pPr>
-      <w:hyperlink w:anchor="_Toc167893937" w:history="1">
+      <w:hyperlink w:anchor="_Toc168296509" w:history="1">
         <w:r>
           <w:rPr>
             <w:rStyle w:val="Hyperlink"/>
@@ -5015,7 +5111,7 @@
             <w:noProof/>
             <w:webHidden/>
           </w:rPr>
-          <w:instrText xml:space="preserve"> PAGEREF _Toc167893937 \h </w:instrText>
+          <w:instrText xml:space="preserve"> PAGEREF _Toc168296509 \h </w:instrText>
         </w:r>
         <w:r>
           <w:rPr>
@@ -5091,7 +5187,7 @@
       <w:r>
         <w:fldChar w:fldCharType="separate"/>
       </w:r>
-      <w:hyperlink w:anchor="_Toc167893938" w:history="1">
+      <w:hyperlink w:anchor="_Toc168296510" w:history="1">
         <w:r>
           <w:rPr>
             <w:rStyle w:val="Hyperlink"/>
@@ -5118,7 +5214,7 @@
             <w:noProof/>
             <w:webHidden/>
           </w:rPr>
-          <w:instrText xml:space="preserve"> PAGEREF _Toc167893938 \h </w:instrText>
+          <w:instrText xml:space="preserve"> PAGEREF _Toc168296510 \h </w:instrText>
         </w:r>
         <w:r>
           <w:rPr>
@@ -5160,7 +5256,7 @@
           <w:noProof/>
         </w:rPr>
       </w:pPr>
-      <w:hyperlink w:anchor="_Toc167893939" w:history="1">
+      <w:hyperlink w:anchor="_Toc168296511" w:history="1">
         <w:r>
           <w:rPr>
             <w:rStyle w:val="Hyperlink"/>
@@ -5187,7 +5283,7 @@
             <w:noProof/>
             <w:webHidden/>
           </w:rPr>
-          <w:instrText xml:space="preserve"> PAGEREF _Toc167893939 \h </w:instrText>
+          <w:instrText xml:space="preserve"> PAGEREF _Toc168296511 \h </w:instrText>
         </w:r>
         <w:r>
           <w:rPr>
@@ -5229,7 +5325,7 @@
           <w:noProof/>
         </w:rPr>
       </w:pPr>
-      <w:hyperlink w:anchor="_Toc167893940" w:history="1">
+      <w:hyperlink w:anchor="_Toc168296512" w:history="1">
         <w:r>
           <w:rPr>
             <w:rStyle w:val="Hyperlink"/>
@@ -5256,7 +5352,7 @@
             <w:noProof/>
             <w:webHidden/>
           </w:rPr>
-          <w:instrText xml:space="preserve"> PAGEREF _Toc167893940 \h </w:instrText>
+          <w:instrText xml:space="preserve"> PAGEREF _Toc168296512 \h </w:instrText>
         </w:r>
         <w:r>
           <w:rPr>
@@ -5298,7 +5394,7 @@
           <w:noProof/>
         </w:rPr>
       </w:pPr>
-      <w:hyperlink w:anchor="_Toc167893941" w:history="1">
+      <w:hyperlink w:anchor="_Toc168296513" w:history="1">
         <w:r>
           <w:rPr>
             <w:rStyle w:val="Hyperlink"/>
@@ -5325,7 +5421,7 @@
             <w:noProof/>
             <w:webHidden/>
           </w:rPr>
-          <w:instrText xml:space="preserve"> PAGEREF _Toc167893941 \h </w:instrText>
+          <w:instrText xml:space="preserve"> PAGEREF _Toc168296513 \h </w:instrText>
         </w:r>
         <w:r>
           <w:rPr>
@@ -5367,7 +5463,7 @@
           <w:noProof/>
         </w:rPr>
       </w:pPr>
-      <w:hyperlink w:anchor="_Toc167893942" w:history="1">
+      <w:hyperlink w:anchor="_Toc168296514" w:history="1">
         <w:r>
           <w:rPr>
             <w:rStyle w:val="Hyperlink"/>
@@ -5394,7 +5490,7 @@
             <w:noProof/>
             <w:webHidden/>
           </w:rPr>
-          <w:instrText xml:space="preserve"> PAGEREF _Toc167893942 \h </w:instrText>
+          <w:instrText xml:space="preserve"> PAGEREF _Toc168296514 \h </w:instrText>
         </w:r>
         <w:r>
           <w:rPr>
@@ -5436,7 +5532,7 @@
           <w:noProof/>
         </w:rPr>
       </w:pPr>
-      <w:hyperlink w:anchor="_Toc167893943" w:history="1">
+      <w:hyperlink w:anchor="_Toc168296515" w:history="1">
         <w:r>
           <w:rPr>
             <w:rStyle w:val="Hyperlink"/>
@@ -5463,7 +5559,7 @@
             <w:noProof/>
             <w:webHidden/>
           </w:rPr>
-          <w:instrText xml:space="preserve"> PAGEREF _Toc167893943 \h </w:instrText>
+          <w:instrText xml:space="preserve"> PAGEREF _Toc168296515 \h </w:instrText>
         </w:r>
         <w:r>
           <w:rPr>
@@ -5505,7 +5601,7 @@
           <w:noProof/>
         </w:rPr>
       </w:pPr>
-      <w:hyperlink w:anchor="_Toc167893944" w:history="1">
+      <w:hyperlink w:anchor="_Toc168296516" w:history="1">
         <w:r>
           <w:rPr>
             <w:rStyle w:val="Hyperlink"/>
@@ -5532,7 +5628,7 @@
             <w:noProof/>
             <w:webHidden/>
           </w:rPr>
-          <w:instrText xml:space="preserve"> PAGEREF _Toc167893944 \h </w:instrText>
+          <w:instrText xml:space="preserve"> PAGEREF _Toc168296516 \h </w:instrText>
         </w:r>
         <w:r>
           <w:rPr>
@@ -5574,7 +5670,7 @@
           <w:noProof/>
         </w:rPr>
       </w:pPr>
-      <w:hyperlink w:anchor="_Toc167893945" w:history="1">
+      <w:hyperlink w:anchor="_Toc168296517" w:history="1">
         <w:r>
           <w:rPr>
             <w:rStyle w:val="Hyperlink"/>
@@ -5601,7 +5697,7 @@
             <w:noProof/>
             <w:webHidden/>
           </w:rPr>
-          <w:instrText xml:space="preserve"> PAGEREF _Toc167893945 \h </w:instrText>
+          <w:instrText xml:space="preserve"> PAGEREF _Toc168296517 \h </w:instrText>
         </w:r>
         <w:r>
           <w:rPr>
@@ -5643,7 +5739,7 @@
           <w:noProof/>
         </w:rPr>
       </w:pPr>
-      <w:hyperlink w:anchor="_Toc167893946" w:history="1">
+      <w:hyperlink w:anchor="_Toc168296518" w:history="1">
         <w:r>
           <w:rPr>
             <w:rStyle w:val="Hyperlink"/>
@@ -5670,7 +5766,7 @@
             <w:noProof/>
             <w:webHidden/>
           </w:rPr>
-          <w:instrText xml:space="preserve"> PAGEREF _Toc167893946 \h </w:instrText>
+          <w:instrText xml:space="preserve"> PAGEREF _Toc168296518 \h </w:instrText>
         </w:r>
         <w:r>
           <w:rPr>
@@ -5712,7 +5808,7 @@
           <w:noProof/>
         </w:rPr>
       </w:pPr>
-      <w:hyperlink w:anchor="_Toc167893947" w:history="1">
+      <w:hyperlink w:anchor="_Toc168296519" w:history="1">
         <w:r>
           <w:rPr>
             <w:rStyle w:val="Hyperlink"/>
@@ -5739,7 +5835,7 @@
             <w:noProof/>
             <w:webHidden/>
           </w:rPr>
-          <w:instrText xml:space="preserve"> PAGEREF _Toc167893947 \h </w:instrText>
+          <w:instrText xml:space="preserve"> PAGEREF _Toc168296519 \h </w:instrText>
         </w:r>
         <w:r>
           <w:rPr>
@@ -5781,7 +5877,7 @@
           <w:noProof/>
         </w:rPr>
       </w:pPr>
-      <w:hyperlink w:anchor="_Toc167893948" w:history="1">
+      <w:hyperlink w:anchor="_Toc168296520" w:history="1">
         <w:r>
           <w:rPr>
             <w:rStyle w:val="Hyperlink"/>
@@ -5808,7 +5904,7 @@
             <w:noProof/>
             <w:webHidden/>
           </w:rPr>
-          <w:instrText xml:space="preserve"> PAGEREF _Toc167893948 \h </w:instrText>
+          <w:instrText xml:space="preserve"> PAGEREF _Toc168296520 \h </w:instrText>
         </w:r>
         <w:r>
           <w:rPr>
@@ -5850,7 +5946,7 @@
           <w:noProof/>
         </w:rPr>
       </w:pPr>
-      <w:hyperlink w:anchor="_Toc167893949" w:history="1">
+      <w:hyperlink w:anchor="_Toc168296521" w:history="1">
         <w:r>
           <w:rPr>
             <w:rStyle w:val="Hyperlink"/>
@@ -5877,7 +5973,7 @@
             <w:noProof/>
             <w:webHidden/>
           </w:rPr>
-          <w:instrText xml:space="preserve"> PAGEREF _Toc167893949 \h </w:instrText>
+          <w:instrText xml:space="preserve"> PAGEREF _Toc168296521 \h </w:instrText>
         </w:r>
         <w:r>
           <w:rPr>
@@ -5919,7 +6015,7 @@
           <w:noProof/>
         </w:rPr>
       </w:pPr>
-      <w:hyperlink w:anchor="_Toc167893950" w:history="1">
+      <w:hyperlink w:anchor="_Toc168296522" w:history="1">
         <w:r>
           <w:rPr>
             <w:rStyle w:val="Hyperlink"/>
@@ -5946,7 +6042,7 @@
             <w:noProof/>
             <w:webHidden/>
           </w:rPr>
-          <w:instrText xml:space="preserve"> PAGEREF _Toc167893950 \h </w:instrText>
+          <w:instrText xml:space="preserve"> PAGEREF _Toc168296522 \h </w:instrText>
         </w:r>
         <w:r>
           <w:rPr>
@@ -5988,13 +6084,13 @@
           <w:noProof/>
         </w:rPr>
       </w:pPr>
-      <w:hyperlink w:anchor="_Toc167893951" w:history="1">
+      <w:hyperlink w:anchor="_Toc168296523" w:history="1">
         <w:r>
           <w:rPr>
             <w:rStyle w:val="Hyperlink"/>
             <w:noProof/>
           </w:rPr>
-          <w:t>Table 14: Itemization of model input vector “U.”</w:t>
+          <w:t>Table 14: Itemization of model input vector “U” for the electrified AGTF30 model. The non-electrified AGTF30 model will not have electric motor elements. Note that while the electrified engine model will always output this vector, the MEX solver program will remove the HPpwrIn and LPpwrIn elements unless “DO_ELECTRIC_MOTORS” is set to “true” in solve_at_points.m.</w:t>
         </w:r>
         <w:r>
           <w:rPr>
@@ -6015,7 +6111,7 @@
             <w:noProof/>
             <w:webHidden/>
           </w:rPr>
-          <w:instrText xml:space="preserve"> PAGEREF _Toc167893951 \h </w:instrText>
+          <w:instrText xml:space="preserve"> PAGEREF _Toc168296523 \h </w:instrText>
         </w:r>
         <w:r>
           <w:rPr>
@@ -6057,7 +6153,7 @@
           <w:noProof/>
         </w:rPr>
       </w:pPr>
-      <w:hyperlink w:anchor="_Toc167893952" w:history="1">
+      <w:hyperlink w:anchor="_Toc168296524" w:history="1">
         <w:r>
           <w:rPr>
             <w:rStyle w:val="Hyperlink"/>
@@ -6084,7 +6180,7 @@
             <w:noProof/>
             <w:webHidden/>
           </w:rPr>
-          <w:instrText xml:space="preserve"> PAGEREF _Toc167893952 \h </w:instrText>
+          <w:instrText xml:space="preserve"> PAGEREF _Toc168296524 \h </w:instrText>
         </w:r>
         <w:r>
           <w:rPr>
@@ -6126,7 +6222,7 @@
           <w:noProof/>
         </w:rPr>
       </w:pPr>
-      <w:hyperlink w:anchor="_Toc167893953" w:history="1">
+      <w:hyperlink w:anchor="_Toc168296525" w:history="1">
         <w:r>
           <w:rPr>
             <w:rStyle w:val="Hyperlink"/>
@@ -6153,7 +6249,7 @@
             <w:noProof/>
             <w:webHidden/>
           </w:rPr>
-          <w:instrText xml:space="preserve"> PAGEREF _Toc167893953 \h </w:instrText>
+          <w:instrText xml:space="preserve"> PAGEREF _Toc168296525 \h </w:instrText>
         </w:r>
         <w:r>
           <w:rPr>
@@ -6196,7 +6292,7 @@
       <w:pPr>
         <w:pStyle w:val="Heading1"/>
       </w:pPr>
-      <w:bookmarkStart w:id="0" w:name="_Toc167893872"/>
+      <w:bookmarkStart w:id="0" w:name="_Toc168296444"/>
       <w:r>
         <w:lastRenderedPageBreak/>
         <w:t>Introduction</w:t>
@@ -6407,7 +6503,7 @@
         <w:pStyle w:val="Caption"/>
       </w:pPr>
       <w:bookmarkStart w:id="1" w:name="_Ref162532572"/>
-      <w:bookmarkStart w:id="2" w:name="_Toc167893919"/>
+      <w:bookmarkStart w:id="2" w:name="_Toc168296491"/>
       <w:r>
         <w:t xml:space="preserve">Figure </w:t>
       </w:r>
@@ -6457,7 +6553,7 @@
       <w:pPr>
         <w:pStyle w:val="Heading2"/>
       </w:pPr>
-      <w:bookmarkStart w:id="3" w:name="_Toc167893873"/>
+      <w:bookmarkStart w:id="3" w:name="_Toc168296445"/>
       <w:r>
         <w:t>AGTF30 Engine</w:t>
       </w:r>
@@ -6495,7 +6591,91 @@
         <w:t>) to create a steady-state and dynamic engine model within MATLAB/Simulink. The engine model is based upon a futuristic geared turbofan concept and allows steady-state operation throughout the flight envelope.</w:t>
       </w:r>
       <w:r>
-        <w:t xml:space="preserve"> Locations within the engine are referred to by their station numbers, which are illustrated in </w:t>
+        <w:t xml:space="preserve"> </w:t>
+      </w:r>
+      <w:r>
+        <w:t>The AGTF30 model has two states: low-pressure shaft speed (N2) and high-pressure shaft speed (N3).</w:t>
+      </w:r>
+      <w:r>
+        <w:t xml:space="preserve"> Model inputs are enumerated in </w:t>
+      </w:r>
+      <w:r>
+        <w:fldChar w:fldCharType="begin"/>
+      </w:r>
+      <w:r>
+        <w:instrText xml:space="preserve"> REF _Ref162447889 \h </w:instrText>
+      </w:r>
+      <w:r>
+        <w:fldChar w:fldCharType="separate"/>
+      </w:r>
+      <w:r>
+        <w:t xml:space="preserve">Appendix </w:t>
+      </w:r>
+      <w:r>
+        <w:rPr>
+          <w:noProof/>
+        </w:rPr>
+        <w:t>A</w:t>
+      </w:r>
+      <w:r>
+        <w:fldChar w:fldCharType="end"/>
+      </w:r>
+      <w:r>
+        <w:t xml:space="preserve">, and model outputs in </w:t>
+      </w:r>
+      <w:r>
+        <w:fldChar w:fldCharType="begin"/>
+      </w:r>
+      <w:r>
+        <w:instrText xml:space="preserve"> REF _Ref162534438 \h </w:instrText>
+      </w:r>
+      <w:r>
+        <w:fldChar w:fldCharType="separate"/>
+      </w:r>
+      <w:r>
+        <w:t xml:space="preserve">Appendix </w:t>
+      </w:r>
+      <w:r>
+        <w:rPr>
+          <w:noProof/>
+        </w:rPr>
+        <w:t>B</w:t>
+      </w:r>
+      <w:r>
+        <w:fldChar w:fldCharType="end"/>
+      </w:r>
+      <w:r>
+        <w:t xml:space="preserve">. </w:t>
+      </w:r>
+      <w:r>
+        <w:t xml:space="preserve">A link to download the un-modified AGTF30 engine model is provided in </w:t>
+      </w:r>
+      <w:r>
+        <w:fldChar w:fldCharType="begin"/>
+      </w:r>
+      <w:r>
+        <w:instrText xml:space="preserve"> REF _Ref162448086 \h </w:instrText>
+      </w:r>
+      <w:r>
+        <w:fldChar w:fldCharType="separate"/>
+      </w:r>
+      <w:r>
+        <w:t xml:space="preserve">Appendix </w:t>
+      </w:r>
+      <w:r>
+        <w:rPr>
+          <w:noProof/>
+        </w:rPr>
+        <w:t>F</w:t>
+      </w:r>
+      <w:r>
+        <w:fldChar w:fldCharType="end"/>
+      </w:r>
+      <w:r>
+        <w:t xml:space="preserve">. </w:t>
+      </w:r>
+      <w:r>
+        <w:t xml:space="preserve">Locations within the engine are referred to by their station numbers, which are illustrated in </w:t>
       </w:r>
       <w:r>
         <w:fldChar w:fldCharType="begin"/>
@@ -6571,7 +6751,7 @@
         <w:jc w:val="center"/>
       </w:pPr>
       <w:bookmarkStart w:id="4" w:name="_Ref166664342"/>
-      <w:bookmarkStart w:id="5" w:name="_Toc167893920"/>
+      <w:bookmarkStart w:id="5" w:name="_Toc168296492"/>
       <w:r>
         <w:t xml:space="preserve">Figure </w:t>
       </w:r>
@@ -6585,7 +6765,31 @@
       </w:fldSimple>
       <w:bookmarkEnd w:id="4"/>
       <w:r>
-        <w:t xml:space="preserve">: AGTF30 engine station numbers. This figure’s source is listed in </w:t>
+        <w:t>: AGTF30 engine station numbers. This figure</w:t>
+      </w:r>
+      <w:r>
+        <w:t xml:space="preserve"> is </w:t>
+      </w:r>
+      <w:r>
+        <w:t>repeated,</w:t>
+      </w:r>
+      <w:r>
+        <w:t xml:space="preserve"> and its</w:t>
+      </w:r>
+      <w:r>
+        <w:t xml:space="preserve"> source</w:t>
+      </w:r>
+      <w:r>
+        <w:t xml:space="preserve"> </w:t>
+      </w:r>
+      <w:r>
+        <w:t>listed</w:t>
+      </w:r>
+      <w:r>
+        <w:t>,</w:t>
+      </w:r>
+      <w:r>
+        <w:t xml:space="preserve"> in </w:t>
       </w:r>
       <w:r>
         <w:fldChar w:fldCharType="begin"/>
@@ -6618,7 +6822,7 @@
       <w:pPr>
         <w:pStyle w:val="Heading2"/>
       </w:pPr>
-      <w:bookmarkStart w:id="6" w:name="_Toc167893874"/>
+      <w:bookmarkStart w:id="6" w:name="_Toc168296446"/>
       <w:r>
         <w:t>Electrified AGTF30 Engine</w:t>
       </w:r>
@@ -6651,6 +6855,63 @@
       </w:r>
       <w:r>
         <w:t>).</w:t>
+      </w:r>
+      <w:r>
+        <w:t xml:space="preserve"> Engine states</w:t>
+      </w:r>
+      <w:r>
+        <w:t xml:space="preserve"> are low- and high-pressure shaft speeds. </w:t>
+      </w:r>
+      <w:r>
+        <w:t xml:space="preserve">Model inputs are enumerated in </w:t>
+      </w:r>
+      <w:r>
+        <w:fldChar w:fldCharType="begin"/>
+      </w:r>
+      <w:r>
+        <w:instrText xml:space="preserve"> REF _Ref162447889 \h </w:instrText>
+      </w:r>
+      <w:r>
+        <w:fldChar w:fldCharType="separate"/>
+      </w:r>
+      <w:r>
+        <w:t xml:space="preserve">Appendix </w:t>
+      </w:r>
+      <w:r>
+        <w:rPr>
+          <w:noProof/>
+        </w:rPr>
+        <w:t>A</w:t>
+      </w:r>
+      <w:r>
+        <w:fldChar w:fldCharType="end"/>
+      </w:r>
+      <w:r>
+        <w:t xml:space="preserve">, and model outputs in </w:t>
+      </w:r>
+      <w:r>
+        <w:fldChar w:fldCharType="begin"/>
+      </w:r>
+      <w:r>
+        <w:instrText xml:space="preserve"> REF _Ref162534438 \h </w:instrText>
+      </w:r>
+      <w:r>
+        <w:fldChar w:fldCharType="separate"/>
+      </w:r>
+      <w:r>
+        <w:t xml:space="preserve">Appendix </w:t>
+      </w:r>
+      <w:r>
+        <w:rPr>
+          <w:noProof/>
+        </w:rPr>
+        <w:t>B</w:t>
+      </w:r>
+      <w:r>
+        <w:fldChar w:fldCharType="end"/>
+      </w:r>
+      <w:r>
+        <w:t>.</w:t>
       </w:r>
     </w:p>
     <w:p/>
@@ -6658,7 +6919,7 @@
       <w:pPr>
         <w:pStyle w:val="Heading1"/>
       </w:pPr>
-      <w:bookmarkStart w:id="7" w:name="_Toc167893875"/>
+      <w:bookmarkStart w:id="7" w:name="_Toc168296447"/>
       <w:r>
         <w:t>Requirements and Installation</w:t>
       </w:r>
@@ -6734,7 +6995,7 @@
       <w:pPr>
         <w:pStyle w:val="Heading1"/>
       </w:pPr>
-      <w:bookmarkStart w:id="8" w:name="_Toc167893876"/>
+      <w:bookmarkStart w:id="8" w:name="_Toc168296448"/>
       <w:r>
         <w:lastRenderedPageBreak/>
         <w:t>Quick Start</w:t>
@@ -6745,7 +7006,7 @@
       <w:pPr>
         <w:pStyle w:val="Heading2"/>
       </w:pPr>
-      <w:bookmarkStart w:id="9" w:name="_Toc167893877"/>
+      <w:bookmarkStart w:id="9" w:name="_Toc168296449"/>
       <w:r>
         <w:t xml:space="preserve">Specify </w:t>
       </w:r>
@@ -6954,7 +7215,7 @@
       <w:pPr>
         <w:pStyle w:val="Heading2"/>
       </w:pPr>
-      <w:bookmarkStart w:id="10" w:name="_Toc167893878"/>
+      <w:bookmarkStart w:id="10" w:name="_Toc168296450"/>
       <w:r>
         <w:t>Run the Solver</w:t>
       </w:r>
@@ -7029,7 +7290,7 @@
       <w:pPr>
         <w:pStyle w:val="Heading2"/>
       </w:pPr>
-      <w:bookmarkStart w:id="11" w:name="_Toc167893879"/>
+      <w:bookmarkStart w:id="11" w:name="_Toc168296451"/>
       <w:r>
         <w:t>O</w:t>
       </w:r>
@@ -7285,7 +7546,7 @@
       <w:pPr>
         <w:pStyle w:val="Heading2"/>
       </w:pPr>
-      <w:bookmarkStart w:id="12" w:name="_Toc167893880"/>
+      <w:bookmarkStart w:id="12" w:name="_Toc168296452"/>
       <w:r>
         <w:lastRenderedPageBreak/>
         <w:t>Example of Program Execution</w:t>
@@ -7413,7 +7674,7 @@
       </w:pPr>
       <w:bookmarkStart w:id="13" w:name="_Ref163112707"/>
       <w:bookmarkStart w:id="14" w:name="_Ref162449218"/>
-      <w:bookmarkStart w:id="15" w:name="_Toc167893921"/>
+      <w:bookmarkStart w:id="15" w:name="_Toc168296493"/>
       <w:r>
         <w:t xml:space="preserve">Figure </w:t>
       </w:r>
@@ -7573,7 +7834,7 @@
         <w:jc w:val="center"/>
       </w:pPr>
       <w:bookmarkStart w:id="16" w:name="_Ref162013994"/>
-      <w:bookmarkStart w:id="17" w:name="_Toc167893922"/>
+      <w:bookmarkStart w:id="17" w:name="_Toc168296494"/>
       <w:r>
         <w:t xml:space="preserve">Figure </w:t>
       </w:r>
@@ -7748,7 +8009,7 @@
         <w:jc w:val="center"/>
       </w:pPr>
       <w:bookmarkStart w:id="18" w:name="_Ref162014117"/>
-      <w:bookmarkStart w:id="19" w:name="_Toc167893923"/>
+      <w:bookmarkStart w:id="19" w:name="_Toc168296495"/>
       <w:r>
         <w:t xml:space="preserve">Figure </w:t>
       </w:r>
@@ -7785,7 +8046,7 @@
         <w:pStyle w:val="Heading1"/>
       </w:pPr>
       <w:bookmarkStart w:id="20" w:name="_Ref162534002"/>
-      <w:bookmarkStart w:id="21" w:name="_Toc167893881"/>
+      <w:bookmarkStart w:id="21" w:name="_Toc168296453"/>
       <w:r>
         <w:lastRenderedPageBreak/>
         <w:t>Program Inputs</w:t>
@@ -7821,7 +8082,7 @@
       <w:pPr>
         <w:pStyle w:val="Heading2"/>
       </w:pPr>
-      <w:bookmarkStart w:id="22" w:name="_Toc167893882"/>
+      <w:bookmarkStart w:id="22" w:name="_Toc168296454"/>
       <w:r>
         <w:t>Flight Condition Inputs</w:t>
       </w:r>
@@ -8057,7 +8318,7 @@
         <w:pStyle w:val="Caption"/>
       </w:pPr>
       <w:bookmarkStart w:id="23" w:name="_Ref162440125"/>
-      <w:bookmarkStart w:id="24" w:name="_Toc167893924"/>
+      <w:bookmarkStart w:id="24" w:name="_Toc168296496"/>
       <w:r>
         <w:t xml:space="preserve">Figure </w:t>
       </w:r>
@@ -8158,7 +8419,7 @@
       <w:pPr>
         <w:pStyle w:val="Heading2"/>
       </w:pPr>
-      <w:bookmarkStart w:id="25" w:name="_Toc167893883"/>
+      <w:bookmarkStart w:id="25" w:name="_Toc168296455"/>
       <w:r>
         <w:lastRenderedPageBreak/>
         <w:t>Health Parameter Inputs</w:t>
@@ -8269,7 +8530,7 @@
         <w:keepNext/>
       </w:pPr>
       <w:bookmarkStart w:id="26" w:name="_Ref162449179"/>
-      <w:bookmarkStart w:id="27" w:name="_Toc167893938"/>
+      <w:bookmarkStart w:id="27" w:name="_Toc168296510"/>
       <w:r>
         <w:t xml:space="preserve">Table </w:t>
       </w:r>
@@ -9499,7 +9760,7 @@
       <w:pPr>
         <w:pStyle w:val="Heading2"/>
       </w:pPr>
-      <w:bookmarkStart w:id="28" w:name="_Toc167893884"/>
+      <w:bookmarkStart w:id="28" w:name="_Toc168296456"/>
       <w:r>
         <w:t>Generating Inputs in Other Ways</w:t>
       </w:r>
@@ -9698,7 +9959,7 @@
         <w:pStyle w:val="Caption"/>
       </w:pPr>
       <w:bookmarkStart w:id="29" w:name="_Ref161238427"/>
-      <w:bookmarkStart w:id="30" w:name="_Toc167893939"/>
+      <w:bookmarkStart w:id="30" w:name="_Toc168296511"/>
       <w:r>
         <w:t xml:space="preserve">Table </w:t>
       </w:r>
@@ -9995,7 +10256,7 @@
         <w:pStyle w:val="Heading1"/>
         <w:pageBreakBefore/>
       </w:pPr>
-      <w:bookmarkStart w:id="31" w:name="_Toc167893885"/>
+      <w:bookmarkStart w:id="31" w:name="_Toc168296457"/>
       <w:r>
         <w:lastRenderedPageBreak/>
         <w:t xml:space="preserve">Program </w:t>
@@ -10077,7 +10338,7 @@
         <w:pStyle w:val="Caption"/>
       </w:pPr>
       <w:bookmarkStart w:id="32" w:name="_Ref161238435"/>
-      <w:bookmarkStart w:id="33" w:name="_Toc167893940"/>
+      <w:bookmarkStart w:id="33" w:name="_Toc168296512"/>
       <w:r>
         <w:t xml:space="preserve">Table </w:t>
       </w:r>
@@ -11021,7 +11282,7 @@
         <w:pageBreakBefore/>
       </w:pPr>
       <w:bookmarkStart w:id="34" w:name="_Ref162533916"/>
-      <w:bookmarkStart w:id="35" w:name="_Toc167893886"/>
+      <w:bookmarkStart w:id="35" w:name="_Toc168296458"/>
       <w:r>
         <w:lastRenderedPageBreak/>
         <w:t xml:space="preserve">Flexible </w:t>
@@ -11112,7 +11373,7 @@
       <w:pPr>
         <w:pStyle w:val="Heading2"/>
       </w:pPr>
-      <w:bookmarkStart w:id="36" w:name="_Toc167893887"/>
+      <w:bookmarkStart w:id="36" w:name="_Toc168296459"/>
       <w:r>
         <w:t>I</w:t>
       </w:r>
@@ -11554,7 +11815,7 @@
       </w:pPr>
       <w:bookmarkStart w:id="37" w:name="_Ref161314932"/>
       <w:bookmarkStart w:id="38" w:name="_Ref162535804"/>
-      <w:bookmarkStart w:id="39" w:name="_Toc167893941"/>
+      <w:bookmarkStart w:id="39" w:name="_Toc168296513"/>
       <w:r>
         <w:lastRenderedPageBreak/>
         <w:t xml:space="preserve">Table </w:t>
@@ -12613,7 +12874,7 @@
       </w:pPr>
       <w:bookmarkStart w:id="40" w:name="_Ref161314944"/>
       <w:bookmarkStart w:id="41" w:name="_Ref162535812"/>
-      <w:bookmarkStart w:id="42" w:name="_Toc167893942"/>
+      <w:bookmarkStart w:id="42" w:name="_Toc168296514"/>
       <w:r>
         <w:t xml:space="preserve">Table </w:t>
       </w:r>
@@ -13730,7 +13991,7 @@
         <w:pStyle w:val="Caption"/>
       </w:pPr>
       <w:bookmarkStart w:id="43" w:name="_Ref162446222"/>
-      <w:bookmarkStart w:id="44" w:name="_Toc167893925"/>
+      <w:bookmarkStart w:id="44" w:name="_Toc168296497"/>
       <w:r>
         <w:t xml:space="preserve">Figure </w:t>
       </w:r>
@@ -13771,7 +14032,7 @@
       <w:pPr>
         <w:pStyle w:val="Heading2"/>
       </w:pPr>
-      <w:bookmarkStart w:id="45" w:name="_Toc167893888"/>
+      <w:bookmarkStart w:id="45" w:name="_Toc168296460"/>
       <w:r>
         <w:t>Solver Targets</w:t>
       </w:r>
@@ -13942,7 +14203,7 @@
         <w:jc w:val="center"/>
       </w:pPr>
       <w:bookmarkStart w:id="46" w:name="_Ref161314962"/>
-      <w:bookmarkStart w:id="47" w:name="_Toc167893943"/>
+      <w:bookmarkStart w:id="47" w:name="_Toc168296515"/>
       <w:r>
         <w:t xml:space="preserve">Table </w:t>
       </w:r>
@@ -14308,7 +14569,7 @@
       <w:pPr>
         <w:pStyle w:val="Heading2"/>
       </w:pPr>
-      <w:bookmarkStart w:id="48" w:name="_Toc167893889"/>
+      <w:bookmarkStart w:id="48" w:name="_Toc168296461"/>
       <w:r>
         <w:lastRenderedPageBreak/>
         <w:t>Solver Parameters</w:t>
@@ -14359,7 +14620,7 @@
         <w:jc w:val="center"/>
       </w:pPr>
       <w:bookmarkStart w:id="49" w:name="_Ref161239076"/>
-      <w:bookmarkStart w:id="50" w:name="_Toc167893944"/>
+      <w:bookmarkStart w:id="50" w:name="_Toc168296516"/>
       <w:r>
         <w:t xml:space="preserve">Table </w:t>
       </w:r>
@@ -14809,7 +15070,7 @@
       <w:pPr>
         <w:pStyle w:val="Heading2"/>
       </w:pPr>
-      <w:bookmarkStart w:id="51" w:name="_Toc167893890"/>
+      <w:bookmarkStart w:id="51" w:name="_Toc168296462"/>
       <w:r>
         <w:t>Multiple Convergence Attempts</w:t>
       </w:r>
@@ -14912,7 +15173,7 @@
         <w:pStyle w:val="Heading2"/>
       </w:pPr>
       <w:bookmarkStart w:id="52" w:name="_Ref162533971"/>
-      <w:bookmarkStart w:id="53" w:name="_Toc167893891"/>
+      <w:bookmarkStart w:id="53" w:name="_Toc168296463"/>
       <w:r>
         <w:lastRenderedPageBreak/>
         <w:t>Adding Solver Targets</w:t>
@@ -15206,7 +15467,7 @@
         <w:jc w:val="center"/>
       </w:pPr>
       <w:bookmarkStart w:id="54" w:name="_Ref161238149"/>
-      <w:bookmarkStart w:id="55" w:name="_Toc167893926"/>
+      <w:bookmarkStart w:id="55" w:name="_Toc168296498"/>
       <w:r>
         <w:t xml:space="preserve">Figure </w:t>
       </w:r>
@@ -15375,7 +15636,7 @@
         <w:pStyle w:val="Caption"/>
       </w:pPr>
       <w:bookmarkStart w:id="56" w:name="_Ref161238255"/>
-      <w:bookmarkStart w:id="57" w:name="_Toc167893927"/>
+      <w:bookmarkStart w:id="57" w:name="_Toc168296499"/>
       <w:r>
         <w:t xml:space="preserve">Figure </w:t>
       </w:r>
@@ -15544,7 +15805,7 @@
         <w:jc w:val="center"/>
       </w:pPr>
       <w:bookmarkStart w:id="58" w:name="_Ref161238109"/>
-      <w:bookmarkStart w:id="59" w:name="_Toc167893928"/>
+      <w:bookmarkStart w:id="59" w:name="_Toc168296500"/>
       <w:r>
         <w:t xml:space="preserve">Figure </w:t>
       </w:r>
@@ -15695,7 +15956,7 @@
         <w:jc w:val="center"/>
       </w:pPr>
       <w:bookmarkStart w:id="60" w:name="_Ref161238023"/>
-      <w:bookmarkStart w:id="61" w:name="_Toc167893929"/>
+      <w:bookmarkStart w:id="61" w:name="_Toc168296501"/>
       <w:r>
         <w:t xml:space="preserve">Figure </w:t>
       </w:r>
@@ -15854,7 +16115,7 @@
         <w:jc w:val="center"/>
       </w:pPr>
       <w:bookmarkStart w:id="62" w:name="_Ref161237931"/>
-      <w:bookmarkStart w:id="63" w:name="_Toc167893930"/>
+      <w:bookmarkStart w:id="63" w:name="_Toc168296502"/>
       <w:r>
         <w:t xml:space="preserve">Figure </w:t>
       </w:r>
@@ -16045,7 +16306,7 @@
         <w:jc w:val="center"/>
       </w:pPr>
       <w:bookmarkStart w:id="64" w:name="_Ref161237843"/>
-      <w:bookmarkStart w:id="65" w:name="_Toc167893931"/>
+      <w:bookmarkStart w:id="65" w:name="_Toc168296503"/>
       <w:r>
         <w:t xml:space="preserve">Figure </w:t>
       </w:r>
@@ -16263,7 +16524,7 @@
         <w:jc w:val="center"/>
       </w:pPr>
       <w:bookmarkStart w:id="66" w:name="_Ref161237764"/>
-      <w:bookmarkStart w:id="67" w:name="_Toc167893932"/>
+      <w:bookmarkStart w:id="67" w:name="_Toc168296504"/>
       <w:r>
         <w:t xml:space="preserve">Figure </w:t>
       </w:r>
@@ -16479,7 +16740,7 @@
         <w:pStyle w:val="Caption"/>
       </w:pPr>
       <w:bookmarkStart w:id="68" w:name="_Ref161237640"/>
-      <w:bookmarkStart w:id="69" w:name="_Toc167893933"/>
+      <w:bookmarkStart w:id="69" w:name="_Toc168296505"/>
       <w:r>
         <w:t xml:space="preserve">Figure </w:t>
       </w:r>
@@ -16623,7 +16884,7 @@
         <w:pStyle w:val="Caption"/>
       </w:pPr>
       <w:bookmarkStart w:id="70" w:name="_Ref161237621"/>
-      <w:bookmarkStart w:id="71" w:name="_Toc167893934"/>
+      <w:bookmarkStart w:id="71" w:name="_Toc168296506"/>
       <w:r>
         <w:t xml:space="preserve">Figure </w:t>
       </w:r>
@@ -16699,7 +16960,7 @@
       <w:pPr>
         <w:pStyle w:val="Heading1"/>
       </w:pPr>
-      <w:bookmarkStart w:id="72" w:name="_Toc167893892"/>
+      <w:bookmarkStart w:id="72" w:name="_Toc168296464"/>
       <w:r>
         <w:lastRenderedPageBreak/>
         <w:t>Linearization Routine</w:t>
@@ -16710,7 +16971,7 @@
       <w:pPr>
         <w:pStyle w:val="Heading2"/>
       </w:pPr>
-      <w:bookmarkStart w:id="73" w:name="_Toc167893893"/>
+      <w:bookmarkStart w:id="73" w:name="_Toc168296465"/>
       <w:r>
         <w:t>Algorithm Overview</w:t>
       </w:r>
@@ -16929,7 +17190,7 @@
       <w:pPr>
         <w:pStyle w:val="Heading2"/>
       </w:pPr>
-      <w:bookmarkStart w:id="74" w:name="_Toc167893894"/>
+      <w:bookmarkStart w:id="74" w:name="_Toc168296466"/>
       <w:r>
         <w:t>Settings</w:t>
       </w:r>
@@ -16999,7 +17260,7 @@
       <w:pPr>
         <w:pStyle w:val="Heading1"/>
       </w:pPr>
-      <w:bookmarkStart w:id="75" w:name="_Toc167893895"/>
+      <w:bookmarkStart w:id="75" w:name="_Toc168296467"/>
       <w:r>
         <w:lastRenderedPageBreak/>
         <w:t>MEX Engine Model</w:t>
@@ -17055,7 +17316,7 @@
       <w:pPr>
         <w:pStyle w:val="Heading2"/>
       </w:pPr>
-      <w:bookmarkStart w:id="76" w:name="_Toc167893896"/>
+      <w:bookmarkStart w:id="76" w:name="_Toc168296468"/>
       <w:r>
         <w:t>Component Definitions</w:t>
       </w:r>
@@ -17183,7 +17444,7 @@
       <w:pPr>
         <w:pStyle w:val="Heading2"/>
       </w:pPr>
-      <w:bookmarkStart w:id="77" w:name="_Toc167893897"/>
+      <w:bookmarkStart w:id="77" w:name="_Toc168296469"/>
       <w:r>
         <w:t>Calling T-MATS Functions</w:t>
       </w:r>
@@ -17242,7 +17503,7 @@
       <w:pPr>
         <w:pStyle w:val="Heading2"/>
       </w:pPr>
-      <w:bookmarkStart w:id="78" w:name="_Toc167893898"/>
+      <w:bookmarkStart w:id="78" w:name="_Toc168296470"/>
       <w:r>
         <w:t>Input/Output</w:t>
       </w:r>
@@ -17383,7 +17644,7 @@
       <w:pPr>
         <w:pStyle w:val="Heading2"/>
       </w:pPr>
-      <w:bookmarkStart w:id="79" w:name="_Toc167893899"/>
+      <w:bookmarkStart w:id="79" w:name="_Toc168296471"/>
       <w:r>
         <w:lastRenderedPageBreak/>
         <w:t>Tweaking</w:t>
@@ -17622,7 +17883,7 @@
       <w:pPr>
         <w:pStyle w:val="Heading2"/>
       </w:pPr>
-      <w:bookmarkStart w:id="80" w:name="_Toc167893900"/>
+      <w:bookmarkStart w:id="80" w:name="_Toc168296472"/>
       <w:r>
         <w:t>Ambient MEX File</w:t>
       </w:r>
@@ -17789,24 +18050,10 @@
     <w:p/>
     <w:p>
       <w:pPr>
-        <w:rPr>
-          <w:rFonts w:eastAsiaTheme="majorEastAsia" w:cstheme="majorBidi"/>
-          <w:b/>
-          <w:sz w:val="32"/>
-          <w:szCs w:val="32"/>
-        </w:rPr>
-      </w:pPr>
-      <w:r>
-        <w:br w:type="page"/>
-      </w:r>
-    </w:p>
-    <w:p>
-      <w:pPr>
         <w:pStyle w:val="Heading1"/>
       </w:pPr>
-      <w:bookmarkStart w:id="81" w:name="_Toc167893901"/>
-      <w:r>
-        <w:lastRenderedPageBreak/>
+      <w:bookmarkStart w:id="81" w:name="_Toc168296473"/>
+      <w:r>
         <w:t>Troubleshooting</w:t>
       </w:r>
       <w:bookmarkEnd w:id="81"/>
@@ -17818,7 +18065,7 @@
           <w:rFonts w:eastAsiaTheme="minorHAnsi"/>
         </w:rPr>
       </w:pPr>
-      <w:bookmarkStart w:id="82" w:name="_Toc167893902"/>
+      <w:bookmarkStart w:id="82" w:name="_Toc168296474"/>
       <w:r>
         <w:t xml:space="preserve">I’m </w:t>
       </w:r>
@@ -17912,7 +18159,7 @@
       <w:pPr>
         <w:pStyle w:val="Heading2"/>
       </w:pPr>
-      <w:bookmarkStart w:id="83" w:name="_Toc167893903"/>
+      <w:bookmarkStart w:id="83" w:name="_Toc168296475"/>
       <w:r>
         <w:t xml:space="preserve">I’m </w:t>
       </w:r>
@@ -17985,7 +18232,7 @@
       <w:pPr>
         <w:pStyle w:val="Heading2"/>
       </w:pPr>
-      <w:bookmarkStart w:id="84" w:name="_Toc167893904"/>
+      <w:bookmarkStart w:id="84" w:name="_Toc168296476"/>
       <w:r>
         <w:t>I’m Seeing “</w:t>
       </w:r>
@@ -18045,7 +18292,7 @@
       <w:pPr>
         <w:pStyle w:val="Heading2"/>
       </w:pPr>
-      <w:bookmarkStart w:id="85" w:name="_Toc167893905"/>
+      <w:bookmarkStart w:id="85" w:name="_Toc168296477"/>
       <w:r>
         <w:t>I’m Seeing “…beyond engine flight envelope…” in the Terminal Output!</w:t>
       </w:r>
@@ -18103,7 +18350,7 @@
       <w:pPr>
         <w:pStyle w:val="Heading2"/>
       </w:pPr>
-      <w:bookmarkStart w:id="86" w:name="_Toc167893906"/>
+      <w:bookmarkStart w:id="86" w:name="_Toc168296478"/>
       <w:r>
         <w:t>The Solver isn’t Converging at my Requested Operating Conditions!</w:t>
       </w:r>
@@ -18147,7 +18394,7 @@
       <w:pPr>
         <w:pStyle w:val="Heading2"/>
       </w:pPr>
-      <w:bookmarkStart w:id="87" w:name="_Toc167893907"/>
+      <w:bookmarkStart w:id="87" w:name="_Toc168296479"/>
       <w:r>
         <w:t>I’m Getting an Error About the “cd” Function Not Working</w:t>
       </w:r>
@@ -18198,14 +18445,12 @@
       </w:r>
     </w:p>
     <w:p/>
-    <w:p/>
     <w:p>
       <w:pPr>
         <w:pStyle w:val="Heading2"/>
       </w:pPr>
-      <w:bookmarkStart w:id="88" w:name="_Toc167893908"/>
-      <w:r>
-        <w:lastRenderedPageBreak/>
+      <w:bookmarkStart w:id="88" w:name="_Toc168296480"/>
+      <w:r>
         <w:t>The Electric Motors Aren’t Included in the U Vector!</w:t>
       </w:r>
       <w:bookmarkEnd w:id="88"/>
@@ -18275,9 +18520,11 @@
     <w:p>
       <w:pPr>
         <w:pStyle w:val="Heading1"/>
+        <w:pageBreakBefore/>
       </w:pPr>
-      <w:bookmarkStart w:id="89" w:name="_Toc167893909"/>
-      <w:r>
+      <w:bookmarkStart w:id="89" w:name="_Toc168296481"/>
+      <w:r>
+        <w:lastRenderedPageBreak/>
         <w:t>Appendices</w:t>
       </w:r>
       <w:bookmarkEnd w:id="89"/>
@@ -18288,7 +18535,7 @@
       </w:pPr>
       <w:bookmarkStart w:id="90" w:name="_Ref162447889"/>
       <w:bookmarkStart w:id="91" w:name="_Ref162535340"/>
-      <w:bookmarkStart w:id="92" w:name="_Toc167893910"/>
+      <w:bookmarkStart w:id="92" w:name="_Toc168296482"/>
       <w:r>
         <w:t xml:space="preserve">Appendix </w:t>
       </w:r>
@@ -18511,7 +18758,7 @@
         <w:jc w:val="center"/>
       </w:pPr>
       <w:bookmarkStart w:id="93" w:name="_Ref161403921"/>
-      <w:bookmarkStart w:id="94" w:name="_Toc167893945"/>
+      <w:bookmarkStart w:id="94" w:name="_Toc168296517"/>
       <w:r>
         <w:t xml:space="preserve">Table </w:t>
       </w:r>
@@ -18887,7 +19134,7 @@
         <w:pStyle w:val="Caption"/>
         <w:jc w:val="center"/>
       </w:pPr>
-      <w:bookmarkStart w:id="95" w:name="_Toc167893946"/>
+      <w:bookmarkStart w:id="95" w:name="_Toc168296518"/>
       <w:r>
         <w:t xml:space="preserve">Table </w:t>
       </w:r>
@@ -19947,7 +20194,7 @@
         <w:pStyle w:val="Caption"/>
         <w:jc w:val="center"/>
       </w:pPr>
-      <w:bookmarkStart w:id="96" w:name="_Toc167893947"/>
+      <w:bookmarkStart w:id="96" w:name="_Toc168296519"/>
       <w:r>
         <w:t xml:space="preserve">Table </w:t>
       </w:r>
@@ -20270,15 +20517,14 @@
         </w:tc>
       </w:tr>
     </w:tbl>
-    <w:p/>
-    <w:p/>
     <w:p>
       <w:pPr>
         <w:pStyle w:val="Caption"/>
         <w:jc w:val="center"/>
       </w:pPr>
-      <w:bookmarkStart w:id="97" w:name="_Toc167893948"/>
-      <w:r>
+      <w:bookmarkStart w:id="97" w:name="_Toc168296520"/>
+      <w:r>
+        <w:lastRenderedPageBreak/>
         <w:t xml:space="preserve">Table </w:t>
       </w:r>
       <w:fldSimple w:instr=" SEQ Table \* ARABIC ">
@@ -21531,7 +21777,7 @@
       </w:pPr>
       <w:bookmarkStart w:id="98" w:name="_Ref162534438"/>
       <w:bookmarkStart w:id="99" w:name="_Ref162534385"/>
-      <w:bookmarkStart w:id="100" w:name="_Toc167893911"/>
+      <w:bookmarkStart w:id="100" w:name="_Toc168296483"/>
       <w:r>
         <w:lastRenderedPageBreak/>
         <w:t xml:space="preserve">Appendix </w:t>
@@ -21678,7 +21924,7 @@
         <w:pStyle w:val="Caption"/>
         <w:jc w:val="center"/>
       </w:pPr>
-      <w:bookmarkStart w:id="101" w:name="_Toc167893949"/>
+      <w:bookmarkStart w:id="101" w:name="_Toc168296521"/>
       <w:r>
         <w:t xml:space="preserve">Table </w:t>
       </w:r>
@@ -22646,7 +22892,7 @@
         <w:pStyle w:val="Caption"/>
         <w:jc w:val="center"/>
       </w:pPr>
-      <w:bookmarkStart w:id="102" w:name="_Toc167893950"/>
+      <w:bookmarkStart w:id="102" w:name="_Toc168296522"/>
       <w:r>
         <w:t xml:space="preserve">Table </w:t>
       </w:r>
@@ -22907,9 +23153,8 @@
     <w:p>
       <w:pPr>
         <w:pStyle w:val="Caption"/>
-        <w:jc w:val="center"/>
       </w:pPr>
-      <w:bookmarkStart w:id="103" w:name="_Toc167893951"/>
+      <w:bookmarkStart w:id="103" w:name="_Toc168296523"/>
       <w:r>
         <w:t xml:space="preserve">Table </w:t>
       </w:r>
@@ -22934,12 +23179,42 @@
         <w:t>“</w:t>
       </w:r>
       <w:r>
-        <w:t>U.</w:t>
+        <w:t>U</w:t>
       </w:r>
       <w:r>
         <w:t>”</w:t>
       </w:r>
+      <w:r>
+        <w:t xml:space="preserve"> for the </w:t>
+      </w:r>
+      <w:r>
+        <w:rPr>
+          <w:u w:val="single"/>
+        </w:rPr>
+        <w:t>electrified</w:t>
+      </w:r>
+      <w:r>
+        <w:t xml:space="preserve"> AGTF30 model.</w:t>
+      </w:r>
+      <w:r>
+        <w:t xml:space="preserve"> The non-electrified AGTF30 model will not have electric motor elements.</w:t>
+      </w:r>
+      <w:r>
+        <w:t xml:space="preserve"> Note that while the</w:t>
+      </w:r>
+      <w:r>
+        <w:t xml:space="preserve"> electrified</w:t>
+      </w:r>
+      <w:r>
+        <w:t xml:space="preserve"> engine model will always output this vector, the MEX solver program will remove the HPpwrIn and LPpwrIn elements unless </w:t>
+      </w:r>
+      <w:r>
+        <w:t>“DO_ELECTRIC_MOTORS” is set to “true” in solve_at_points.m.</w:t>
+      </w:r>
       <w:bookmarkEnd w:id="103"/>
+      <w:r>
+        <w:t xml:space="preserve"> </w:t>
+      </w:r>
     </w:p>
     <w:tbl>
       <w:tblPr>
@@ -23260,7 +23535,7 @@
         <w:pStyle w:val="Caption"/>
         <w:jc w:val="center"/>
       </w:pPr>
-      <w:bookmarkStart w:id="104" w:name="_Toc167893952"/>
+      <w:bookmarkStart w:id="104" w:name="_Toc168296524"/>
       <w:r>
         <w:lastRenderedPageBreak/>
         <w:t xml:space="preserve">Table </w:t>
@@ -28508,7 +28783,7 @@
         <w:pStyle w:val="Caption"/>
         <w:jc w:val="center"/>
       </w:pPr>
-      <w:bookmarkStart w:id="105" w:name="_Toc167893953"/>
+      <w:bookmarkStart w:id="105" w:name="_Toc168296525"/>
       <w:r>
         <w:t xml:space="preserve">Table </w:t>
       </w:r>
@@ -29514,7 +29789,7 @@
       <w:bookmarkStart w:id="107" w:name="_Toc143856188"/>
       <w:bookmarkStart w:id="108" w:name="_Ref162535449"/>
       <w:bookmarkStart w:id="109" w:name="_Ref162535572"/>
-      <w:bookmarkStart w:id="110" w:name="_Toc167893912"/>
+      <w:bookmarkStart w:id="110" w:name="_Toc168296484"/>
       <w:r>
         <w:lastRenderedPageBreak/>
         <w:t xml:space="preserve">Appendix </w:t>
@@ -29550,7 +29825,7 @@
         <w:pStyle w:val="Heading2"/>
       </w:pPr>
       <w:bookmarkStart w:id="111" w:name="_Ref162447964"/>
-      <w:bookmarkStart w:id="112" w:name="_Toc167893913"/>
+      <w:bookmarkStart w:id="112" w:name="_Toc168296485"/>
       <w:r>
         <w:t xml:space="preserve">Appendix </w:t>
       </w:r>
@@ -29592,7 +29867,7 @@
         <w:pStyle w:val="Heading2"/>
       </w:pPr>
       <w:bookmarkStart w:id="113" w:name="_Ref166663600"/>
-      <w:bookmarkStart w:id="114" w:name="_Toc167893914"/>
+      <w:bookmarkStart w:id="114" w:name="_Toc168296486"/>
       <w:r>
         <w:t xml:space="preserve">Appendix </w:t>
       </w:r>
@@ -29627,7 +29902,7 @@
       </w:pPr>
       <w:bookmarkStart w:id="115" w:name="_Ref162448086"/>
       <w:bookmarkStart w:id="116" w:name="_Ref162535555"/>
-      <w:bookmarkStart w:id="117" w:name="_Toc167893915"/>
+      <w:bookmarkStart w:id="117" w:name="_Toc168296487"/>
       <w:r>
         <w:t xml:space="preserve">Appendix </w:t>
       </w:r>
@@ -29662,7 +29937,7 @@
         <w:pStyle w:val="Heading2"/>
       </w:pPr>
       <w:bookmarkStart w:id="118" w:name="_Ref162516997"/>
-      <w:bookmarkStart w:id="119" w:name="_Toc167893916"/>
+      <w:bookmarkStart w:id="119" w:name="_Toc168296488"/>
       <w:r>
         <w:t xml:space="preserve">Appendix </w:t>
       </w:r>
@@ -29706,7 +29981,7 @@
       </w:pPr>
       <w:bookmarkStart w:id="120" w:name="_Ref162448131"/>
       <w:bookmarkStart w:id="121" w:name="_Ref162534091"/>
-      <w:bookmarkStart w:id="122" w:name="_Toc167893917"/>
+      <w:bookmarkStart w:id="122" w:name="_Toc168296489"/>
       <w:r>
         <w:t xml:space="preserve">Appendix </w:t>
       </w:r>
@@ -29794,7 +30069,7 @@
         <w:pageBreakBefore/>
       </w:pPr>
       <w:bookmarkStart w:id="124" w:name="_Ref162611445"/>
-      <w:bookmarkStart w:id="125" w:name="_Toc167893918"/>
+      <w:bookmarkStart w:id="125" w:name="_Toc168296490"/>
       <w:bookmarkEnd w:id="123"/>
       <w:r>
         <w:lastRenderedPageBreak/>
@@ -29940,7 +30215,7 @@
         <w:jc w:val="center"/>
       </w:pPr>
       <w:bookmarkStart w:id="126" w:name="_Ref162532317"/>
-      <w:bookmarkStart w:id="127" w:name="_Toc167893935"/>
+      <w:bookmarkStart w:id="127" w:name="_Toc168296507"/>
       <w:r>
         <w:t xml:space="preserve">Figure </w:t>
       </w:r>
@@ -30034,7 +30309,7 @@
         <w:pStyle w:val="Caption"/>
         <w:jc w:val="center"/>
       </w:pPr>
-      <w:bookmarkStart w:id="128" w:name="_Toc167893936"/>
+      <w:bookmarkStart w:id="128" w:name="_Toc168296508"/>
       <w:r>
         <w:t xml:space="preserve">Figure </w:t>
       </w:r>
@@ -30128,7 +30403,7 @@
         <w:jc w:val="center"/>
       </w:pPr>
       <w:bookmarkStart w:id="129" w:name="_Ref162532324"/>
-      <w:bookmarkStart w:id="130" w:name="_Toc167893937"/>
+      <w:bookmarkStart w:id="130" w:name="_Toc168296509"/>
       <w:r>
         <w:t xml:space="preserve">Figure </w:t>
       </w:r>

</xml_diff>

<commit_message>
updated version number of users guide
</commit_message>
<xml_diff>
--- a/documentation/MEX Solver and Linearization Tool Users Guide.docx
+++ b/documentation/MEX Solver and Linearization Tool Users Guide.docx
@@ -55,7 +55,14 @@
           <w:sz w:val="36"/>
           <w:szCs w:val="36"/>
         </w:rPr>
-        <w:t>Document Version 1.4</w:t>
+        <w:t>Document Version 1.</w:t>
+      </w:r>
+      <w:r>
+        <w:rPr>
+          <w:sz w:val="36"/>
+          <w:szCs w:val="36"/>
+        </w:rPr>
+        <w:t>5</w:t>
       </w:r>
     </w:p>
     <w:p>
@@ -860,6 +867,108 @@
                 <w:bCs/>
               </w:rPr>
               <w:t>Updated table 2 to match change of biases data structure from “struct” to numerical array</w:t>
+            </w:r>
+          </w:p>
+        </w:tc>
+      </w:tr>
+      <w:tr>
+        <w:tc>
+          <w:tcPr>
+            <w:tcW w:w="1080" w:type="dxa"/>
+            <w:tcBorders>
+              <w:top w:val="single" w:sz="4" w:space="0" w:color="auto"/>
+              <w:bottom w:val="single" w:sz="4" w:space="0" w:color="auto"/>
+            </w:tcBorders>
+          </w:tcPr>
+          <w:p>
+            <w:pPr>
+              <w:rPr>
+                <w:bCs/>
+              </w:rPr>
+            </w:pPr>
+            <w:r>
+              <w:rPr>
+                <w:bCs/>
+              </w:rPr>
+              <w:t>1.5</w:t>
+            </w:r>
+          </w:p>
+        </w:tc>
+        <w:tc>
+          <w:tcPr>
+            <w:tcW w:w="1440" w:type="dxa"/>
+            <w:tcBorders>
+              <w:top w:val="single" w:sz="4" w:space="0" w:color="auto"/>
+              <w:bottom w:val="single" w:sz="4" w:space="0" w:color="auto"/>
+            </w:tcBorders>
+          </w:tcPr>
+          <w:p>
+            <w:pPr>
+              <w:rPr>
+                <w:bCs/>
+              </w:rPr>
+            </w:pPr>
+            <w:r>
+              <w:rPr>
+                <w:bCs/>
+              </w:rPr>
+              <w:t>2025-05-19</w:t>
+            </w:r>
+          </w:p>
+        </w:tc>
+        <w:tc>
+          <w:tcPr>
+            <w:tcW w:w="810" w:type="dxa"/>
+            <w:tcBorders>
+              <w:top w:val="single" w:sz="4" w:space="0" w:color="auto"/>
+              <w:bottom w:val="single" w:sz="4" w:space="0" w:color="auto"/>
+            </w:tcBorders>
+          </w:tcPr>
+          <w:p>
+            <w:pPr>
+              <w:rPr>
+                <w:bCs/>
+              </w:rPr>
+            </w:pPr>
+            <w:r>
+              <w:rPr>
+                <w:bCs/>
+              </w:rPr>
+              <w:t>TWK</w:t>
+            </w:r>
+          </w:p>
+        </w:tc>
+        <w:tc>
+          <w:tcPr>
+            <w:tcW w:w="5670" w:type="dxa"/>
+            <w:tcBorders>
+              <w:top w:val="single" w:sz="4" w:space="0" w:color="auto"/>
+              <w:bottom w:val="single" w:sz="4" w:space="0" w:color="auto"/>
+            </w:tcBorders>
+          </w:tcPr>
+          <w:p>
+            <w:pPr>
+              <w:rPr>
+                <w:bCs/>
+              </w:rPr>
+            </w:pPr>
+            <w:r>
+              <w:rPr>
+                <w:bCs/>
+              </w:rPr>
+              <w:t xml:space="preserve">Updated formatting of text, mostly </w:t>
+            </w:r>
+            <w:r>
+              <w:rPr>
+                <w:bCs/>
+              </w:rPr>
+              <w:t xml:space="preserve">text </w:t>
+            </w:r>
+            <w:r>
+              <w:rPr>
+                <w:bCs/>
+              </w:rPr>
+              <w:t>alignment</w:t>
             </w:r>
           </w:p>
         </w:tc>
@@ -8865,11 +8974,9 @@
       <w:r>
         <w:t xml:space="preserve">Input vector, </w:t>
       </w:r>
-      <w:proofErr w:type="gramStart"/>
       <w:r>
         <w:t>U</w:t>
       </w:r>
-      <w:proofErr w:type="gramEnd"/>
     </w:p>
     <w:p>
       <w:pPr>
@@ -8883,11 +8990,9 @@
       <w:r>
         <w:t xml:space="preserve">State vector, </w:t>
       </w:r>
-      <w:proofErr w:type="gramStart"/>
       <w:r>
         <w:t>X</w:t>
       </w:r>
-      <w:proofErr w:type="gramEnd"/>
     </w:p>
     <w:p>
       <w:pPr>
@@ -8901,11 +9006,9 @@
       <w:r>
         <w:t xml:space="preserve">Output vector, </w:t>
       </w:r>
-      <w:proofErr w:type="gramStart"/>
       <w:r>
         <w:t>Y</w:t>
       </w:r>
-      <w:proofErr w:type="gramEnd"/>
     </w:p>
     <w:p>
       <w:pPr>
@@ -9043,7 +9146,7 @@
           <w:noProof/>
         </w:rPr>
         <w:drawing>
-          <wp:inline distT="0" distB="0" distL="0" distR="0" wp14:anchorId="53123049" wp14:editId="362F5671">
+          <wp:inline distT="0" distB="0" distL="0" distR="0" wp14:anchorId="53123049" wp14:editId="0AAF87D5">
             <wp:extent cx="5930265" cy="739775"/>
             <wp:effectExtent l="0" t="0" r="0" b="3175"/>
             <wp:docPr id="12" name="Picture 12"/>
@@ -9227,7 +9330,7 @@
           <w:noProof/>
         </w:rPr>
         <w:drawing>
-          <wp:inline distT="0" distB="0" distL="0" distR="0" wp14:anchorId="731A6E09" wp14:editId="3FA4F3F2">
+          <wp:inline distT="0" distB="0" distL="0" distR="0" wp14:anchorId="731A6E09" wp14:editId="10363582">
             <wp:extent cx="5939155" cy="3178175"/>
             <wp:effectExtent l="0" t="0" r="4445" b="3175"/>
             <wp:docPr id="14" name="Picture 14"/>
@@ -9424,7 +9527,7 @@
           <w:noProof/>
         </w:rPr>
         <w:drawing>
-          <wp:inline distT="0" distB="0" distL="0" distR="0" wp14:anchorId="5D4F2B66" wp14:editId="43661E4B">
+          <wp:inline distT="0" distB="0" distL="0" distR="0" wp14:anchorId="5D4F2B66" wp14:editId="36BD1E0A">
             <wp:extent cx="5939155" cy="3124200"/>
             <wp:effectExtent l="0" t="0" r="4445" b="0"/>
             <wp:docPr id="15" name="Picture 15"/>
@@ -11463,15 +11566,7 @@
         <w:jc w:val="both"/>
       </w:pPr>
       <w:r>
-        <w:t xml:space="preserve">The model will always run at the </w:t>
-      </w:r>
-      <w:proofErr w:type="gramStart"/>
-      <w:r>
-        <w:t>N1c</w:t>
-      </w:r>
-      <w:proofErr w:type="gramEnd"/>
-      <w:r>
-        <w:t xml:space="preserve"> and Mach specified by the user in </w:t>
+        <w:t xml:space="preserve">The model will always run at the N1c and Mach specified by the user in </w:t>
       </w:r>
       <w:r>
         <w:rPr>
@@ -13417,17 +13512,8 @@
                 <w:b w:val="0"/>
                 <w:bCs w:val="0"/>
               </w:rPr>
-              <w:t>(i</w:t>
-            </w:r>
-            <w:proofErr w:type="gramStart"/>
-            <w:r>
-              <w:rPr>
-                <w:b w:val="0"/>
-                <w:bCs w:val="0"/>
-              </w:rPr>
-              <w:t>).altitude</w:t>
-            </w:r>
-            <w:proofErr w:type="gramEnd"/>
+              <w:t>(i).altitude</w:t>
+            </w:r>
           </w:p>
         </w:tc>
         <w:tc>
@@ -13478,15 +13564,7 @@
                 <w:b w:val="0"/>
                 <w:bCs w:val="0"/>
               </w:rPr>
-              <w:t>(i</w:t>
-            </w:r>
-            <w:proofErr w:type="gramStart"/>
-            <w:r>
-              <w:rPr>
-                <w:b w:val="0"/>
-                <w:bCs w:val="0"/>
-              </w:rPr>
-              <w:t>).</w:t>
+              <w:t>(i).</w:t>
             </w:r>
             <w:proofErr w:type="spellStart"/>
             <w:r>
@@ -13494,15 +13572,7 @@
                 <w:b w:val="0"/>
                 <w:bCs w:val="0"/>
               </w:rPr>
-              <w:t>mach</w:t>
-            </w:r>
-            <w:proofErr w:type="gramEnd"/>
-            <w:r>
-              <w:rPr>
-                <w:b w:val="0"/>
-                <w:bCs w:val="0"/>
-              </w:rPr>
-              <w:t>_number</w:t>
+              <w:t>mach_number</w:t>
             </w:r>
             <w:proofErr w:type="spellEnd"/>
           </w:p>
@@ -13553,23 +13623,7 @@
                 <w:b w:val="0"/>
                 <w:bCs w:val="0"/>
               </w:rPr>
-              <w:t>(i</w:t>
-            </w:r>
-            <w:proofErr w:type="gramStart"/>
-            <w:r>
-              <w:rPr>
-                <w:b w:val="0"/>
-                <w:bCs w:val="0"/>
-              </w:rPr>
-              <w:t>).N</w:t>
-            </w:r>
-            <w:proofErr w:type="gramEnd"/>
-            <w:r>
-              <w:rPr>
-                <w:b w:val="0"/>
-                <w:bCs w:val="0"/>
-              </w:rPr>
-              <w:t>1c</w:t>
+              <w:t>(i).N1c</w:t>
             </w:r>
           </w:p>
         </w:tc>
@@ -13618,15 +13672,7 @@
                 <w:b w:val="0"/>
                 <w:bCs w:val="0"/>
               </w:rPr>
-              <w:t>(i</w:t>
-            </w:r>
-            <w:proofErr w:type="gramStart"/>
-            <w:r>
-              <w:rPr>
-                <w:b w:val="0"/>
-                <w:bCs w:val="0"/>
-              </w:rPr>
-              <w:t>).</w:t>
+              <w:t>(i).</w:t>
             </w:r>
             <w:proofErr w:type="spellStart"/>
             <w:r>
@@ -13637,7 +13683,6 @@
               <w:t>dTamb</w:t>
             </w:r>
             <w:proofErr w:type="spellEnd"/>
-            <w:proofErr w:type="gramEnd"/>
           </w:p>
         </w:tc>
         <w:tc>
@@ -13686,15 +13731,7 @@
                 <w:b w:val="0"/>
                 <w:bCs w:val="0"/>
               </w:rPr>
-              <w:t>(i</w:t>
-            </w:r>
-            <w:proofErr w:type="gramStart"/>
-            <w:r>
-              <w:rPr>
-                <w:b w:val="0"/>
-                <w:bCs w:val="0"/>
-              </w:rPr>
-              <w:t>).</w:t>
+              <w:t>(i).</w:t>
             </w:r>
             <w:proofErr w:type="spellStart"/>
             <w:r>
@@ -13702,15 +13739,7 @@
                 <w:b w:val="0"/>
                 <w:bCs w:val="0"/>
               </w:rPr>
-              <w:t>health</w:t>
-            </w:r>
-            <w:proofErr w:type="gramEnd"/>
-            <w:r>
-              <w:rPr>
-                <w:b w:val="0"/>
-                <w:bCs w:val="0"/>
-              </w:rPr>
-              <w:t>_params</w:t>
+              <w:t>health_params</w:t>
             </w:r>
             <w:proofErr w:type="spellEnd"/>
           </w:p>
@@ -15307,17 +15336,8 @@
                 <w:b w:val="0"/>
                 <w:bCs w:val="0"/>
               </w:rPr>
-              <w:t>outputs(i</w:t>
-            </w:r>
-            <w:proofErr w:type="gramStart"/>
-            <w:r>
-              <w:rPr>
-                <w:b w:val="0"/>
-                <w:bCs w:val="0"/>
-              </w:rPr>
-              <w:t>).altitude</w:t>
-            </w:r>
-            <w:proofErr w:type="gramEnd"/>
+              <w:t>outputs(i).altitude</w:t>
+            </w:r>
           </w:p>
         </w:tc>
         <w:tc>
@@ -15358,15 +15378,7 @@
                 <w:b w:val="0"/>
                 <w:bCs w:val="0"/>
               </w:rPr>
-              <w:t>outputs(i</w:t>
-            </w:r>
-            <w:proofErr w:type="gramStart"/>
-            <w:r>
-              <w:rPr>
-                <w:b w:val="0"/>
-                <w:bCs w:val="0"/>
-              </w:rPr>
-              <w:t>).</w:t>
+              <w:t>outputs(i).</w:t>
             </w:r>
             <w:proofErr w:type="spellStart"/>
             <w:r>
@@ -15374,15 +15386,7 @@
                 <w:b w:val="0"/>
                 <w:bCs w:val="0"/>
               </w:rPr>
-              <w:t>mach</w:t>
-            </w:r>
-            <w:proofErr w:type="gramEnd"/>
-            <w:r>
-              <w:rPr>
-                <w:b w:val="0"/>
-                <w:bCs w:val="0"/>
-              </w:rPr>
-              <w:t>_number</w:t>
+              <w:t>mach_number</w:t>
             </w:r>
             <w:proofErr w:type="spellEnd"/>
           </w:p>
@@ -15423,23 +15427,7 @@
                 <w:b w:val="0"/>
                 <w:bCs w:val="0"/>
               </w:rPr>
-              <w:t>outputs(i</w:t>
-            </w:r>
-            <w:proofErr w:type="gramStart"/>
-            <w:r>
-              <w:rPr>
-                <w:b w:val="0"/>
-                <w:bCs w:val="0"/>
-              </w:rPr>
-              <w:t>).N</w:t>
-            </w:r>
-            <w:proofErr w:type="gramEnd"/>
-            <w:r>
-              <w:rPr>
-                <w:b w:val="0"/>
-                <w:bCs w:val="0"/>
-              </w:rPr>
-              <w:t>1c</w:t>
+              <w:t>outputs(i).N1c</w:t>
             </w:r>
           </w:p>
         </w:tc>
@@ -15478,15 +15466,7 @@
                 <w:b w:val="0"/>
                 <w:bCs w:val="0"/>
               </w:rPr>
-              <w:t>outputs(i</w:t>
-            </w:r>
-            <w:proofErr w:type="gramStart"/>
-            <w:r>
-              <w:rPr>
-                <w:b w:val="0"/>
-                <w:bCs w:val="0"/>
-              </w:rPr>
-              <w:t>).</w:t>
+              <w:t>outputs(i).</w:t>
             </w:r>
             <w:proofErr w:type="spellStart"/>
             <w:r>
@@ -15497,7 +15477,6 @@
               <w:t>dTamb</w:t>
             </w:r>
             <w:proofErr w:type="spellEnd"/>
-            <w:proofErr w:type="gramEnd"/>
           </w:p>
         </w:tc>
         <w:tc>
@@ -15563,15 +15542,7 @@
                 <w:b w:val="0"/>
                 <w:bCs w:val="0"/>
               </w:rPr>
-              <w:t>outputs(i</w:t>
-            </w:r>
-            <w:proofErr w:type="gramStart"/>
-            <w:r>
-              <w:rPr>
-                <w:b w:val="0"/>
-                <w:bCs w:val="0"/>
-              </w:rPr>
-              <w:t>).</w:t>
+              <w:t>outputs(i).</w:t>
             </w:r>
             <w:proofErr w:type="spellStart"/>
             <w:r>
@@ -15579,15 +15550,7 @@
                 <w:b w:val="0"/>
                 <w:bCs w:val="0"/>
               </w:rPr>
-              <w:t>health</w:t>
-            </w:r>
-            <w:proofErr w:type="gramEnd"/>
-            <w:r>
-              <w:rPr>
-                <w:b w:val="0"/>
-                <w:bCs w:val="0"/>
-              </w:rPr>
-              <w:t>_params</w:t>
+              <w:t>health_params</w:t>
             </w:r>
             <w:proofErr w:type="spellEnd"/>
           </w:p>
@@ -15633,15 +15596,7 @@
                 <w:b w:val="0"/>
                 <w:bCs w:val="0"/>
               </w:rPr>
-              <w:t>outputs(i</w:t>
-            </w:r>
-            <w:proofErr w:type="gramStart"/>
-            <w:r>
-              <w:rPr>
-                <w:b w:val="0"/>
-                <w:bCs w:val="0"/>
-              </w:rPr>
-              <w:t>).</w:t>
+              <w:t>outputs(i).</w:t>
             </w:r>
             <w:proofErr w:type="spellStart"/>
             <w:r>
@@ -15649,15 +15604,7 @@
                 <w:b w:val="0"/>
                 <w:bCs w:val="0"/>
               </w:rPr>
-              <w:t>solver</w:t>
-            </w:r>
-            <w:proofErr w:type="gramEnd"/>
-            <w:r>
-              <w:rPr>
-                <w:b w:val="0"/>
-                <w:bCs w:val="0"/>
-              </w:rPr>
-              <w:t>_independents_solution</w:t>
+              <w:t>solver_independents_solution</w:t>
             </w:r>
             <w:proofErr w:type="spellEnd"/>
           </w:p>
@@ -15752,17 +15699,8 @@
                 <w:b w:val="0"/>
                 <w:bCs w:val="0"/>
               </w:rPr>
-              <w:t>outputs(i</w:t>
-            </w:r>
-            <w:proofErr w:type="gramStart"/>
-            <w:r>
-              <w:rPr>
-                <w:b w:val="0"/>
-                <w:bCs w:val="0"/>
-              </w:rPr>
-              <w:t>).Y</w:t>
-            </w:r>
-            <w:proofErr w:type="gramEnd"/>
+              <w:t>outputs(i).Y</w:t>
+            </w:r>
           </w:p>
         </w:tc>
         <w:tc>
@@ -15813,17 +15751,8 @@
                 <w:b w:val="0"/>
                 <w:bCs w:val="0"/>
               </w:rPr>
-              <w:t>outputs(i</w:t>
-            </w:r>
-            <w:proofErr w:type="gramStart"/>
-            <w:r>
-              <w:rPr>
-                <w:b w:val="0"/>
-                <w:bCs w:val="0"/>
-              </w:rPr>
-              <w:t>).U</w:t>
-            </w:r>
-            <w:proofErr w:type="gramEnd"/>
+              <w:t>outputs(i).U</w:t>
+            </w:r>
           </w:p>
         </w:tc>
         <w:tc>
@@ -15876,17 +15805,8 @@
                 <w:b w:val="0"/>
                 <w:bCs w:val="0"/>
               </w:rPr>
-              <w:t>outputs(i</w:t>
-            </w:r>
-            <w:proofErr w:type="gramStart"/>
-            <w:r>
-              <w:rPr>
-                <w:b w:val="0"/>
-                <w:bCs w:val="0"/>
-              </w:rPr>
-              <w:t>).E</w:t>
-            </w:r>
-            <w:proofErr w:type="gramEnd"/>
+              <w:t>outputs(i).E</w:t>
+            </w:r>
           </w:p>
         </w:tc>
         <w:tc>
@@ -15937,17 +15857,8 @@
                 <w:b w:val="0"/>
                 <w:bCs w:val="0"/>
               </w:rPr>
-              <w:t>outputs(i</w:t>
-            </w:r>
-            <w:proofErr w:type="gramStart"/>
-            <w:r>
-              <w:rPr>
-                <w:b w:val="0"/>
-                <w:bCs w:val="0"/>
-              </w:rPr>
-              <w:t>).A</w:t>
-            </w:r>
-            <w:proofErr w:type="gramEnd"/>
+              <w:t>outputs(i).A</w:t>
+            </w:r>
           </w:p>
         </w:tc>
         <w:tc>
@@ -15985,17 +15896,8 @@
                 <w:b w:val="0"/>
                 <w:bCs w:val="0"/>
               </w:rPr>
-              <w:t>outputs(i</w:t>
-            </w:r>
-            <w:proofErr w:type="gramStart"/>
-            <w:r>
-              <w:rPr>
-                <w:b w:val="0"/>
-                <w:bCs w:val="0"/>
-              </w:rPr>
-              <w:t>).B</w:t>
-            </w:r>
-            <w:proofErr w:type="gramEnd"/>
+              <w:t>outputs(i).B</w:t>
+            </w:r>
           </w:p>
         </w:tc>
         <w:tc>
@@ -16073,17 +15975,8 @@
                 <w:b w:val="0"/>
                 <w:bCs w:val="0"/>
               </w:rPr>
-              <w:t>outputs(i</w:t>
-            </w:r>
-            <w:proofErr w:type="gramStart"/>
-            <w:r>
-              <w:rPr>
-                <w:b w:val="0"/>
-                <w:bCs w:val="0"/>
-              </w:rPr>
-              <w:t>).D</w:t>
-            </w:r>
-            <w:proofErr w:type="gramEnd"/>
+              <w:t>outputs(i).D</w:t>
+            </w:r>
           </w:p>
         </w:tc>
         <w:tc>
@@ -16122,15 +16015,7 @@
                 <w:b w:val="0"/>
                 <w:bCs w:val="0"/>
               </w:rPr>
-              <w:t>outputs(i</w:t>
-            </w:r>
-            <w:proofErr w:type="gramStart"/>
-            <w:r>
-              <w:rPr>
-                <w:b w:val="0"/>
-                <w:bCs w:val="0"/>
-              </w:rPr>
-              <w:t>).</w:t>
+              <w:t>outputs(i).</w:t>
             </w:r>
             <w:proofErr w:type="spellStart"/>
             <w:r>
@@ -16138,15 +16023,7 @@
                 <w:b w:val="0"/>
                 <w:bCs w:val="0"/>
               </w:rPr>
-              <w:t>linearization</w:t>
-            </w:r>
-            <w:proofErr w:type="gramEnd"/>
-            <w:r>
-              <w:rPr>
-                <w:b w:val="0"/>
-                <w:bCs w:val="0"/>
-              </w:rPr>
-              <w:t>_failure_mode</w:t>
+              <w:t>linearization_failure_mode</w:t>
             </w:r>
             <w:proofErr w:type="spellEnd"/>
           </w:p>
@@ -16186,17 +16063,8 @@
                 <w:b w:val="0"/>
                 <w:bCs w:val="0"/>
               </w:rPr>
-              <w:t>outputs(i</w:t>
-            </w:r>
-            <w:proofErr w:type="gramStart"/>
-            <w:r>
-              <w:rPr>
-                <w:b w:val="0"/>
-                <w:bCs w:val="0"/>
-              </w:rPr>
-              <w:t>).converged</w:t>
-            </w:r>
-            <w:proofErr w:type="gramEnd"/>
+              <w:t>outputs(i).converged</w:t>
+            </w:r>
           </w:p>
         </w:tc>
         <w:tc>
@@ -20496,17 +20364,8 @@
           <w:i/>
           <w:iCs/>
         </w:rPr>
-        <w:t xml:space="preserve"> = [0.001, 0.002</w:t>
-      </w:r>
-      <w:proofErr w:type="gramStart"/>
-      <w:r>
-        <w:rPr>
-          <w:i/>
-          <w:iCs/>
-        </w:rPr>
-        <w:t>];</w:t>
-      </w:r>
-      <w:proofErr w:type="gramEnd"/>
+        <w:t xml:space="preserve"> = [0.001, 0.002];</w:t>
+      </w:r>
     </w:p>
     <w:p>
       <w:pPr>
@@ -21541,15 +21400,7 @@
         <w:t xml:space="preserve"> Tt45 is </w:t>
       </w:r>
       <w:r>
-        <w:t xml:space="preserve">a variable which was calculated by the T-MATS subroutines earlier in the </w:t>
-      </w:r>
-      <w:proofErr w:type="gramStart"/>
-      <w:r>
-        <w:t>file, and</w:t>
-      </w:r>
-      <w:proofErr w:type="gramEnd"/>
-      <w:r>
-        <w:t xml:space="preserve"> is output in the Y</w:t>
+        <w:t>a variable which was calculated by the T-MATS subroutines earlier in the file, and is output in the Y</w:t>
       </w:r>
       <w:r>
         <w:t>-</w:t>
@@ -24268,21 +24119,12 @@
         <w:t xml:space="preserve"> within the proper directory in the MATLAB IDE. The file </w:t>
       </w:r>
       <w:proofErr w:type="spellStart"/>
-      <w:proofErr w:type="gramStart"/>
       <w:r>
         <w:rPr>
           <w:i/>
           <w:iCs/>
         </w:rPr>
-        <w:t>solve</w:t>
-      </w:r>
-      <w:proofErr w:type="gramEnd"/>
-      <w:r>
-        <w:rPr>
-          <w:i/>
-          <w:iCs/>
-        </w:rPr>
-        <w:t>_at_points.m</w:t>
+        <w:t>solve_at_points.m</w:t>
       </w:r>
       <w:proofErr w:type="spellEnd"/>
       <w:r>
@@ -37287,11 +37129,9 @@
       <w:r>
         <w:t xml:space="preserve">Information about the International Standard Atmosphere is published by the International Organization for Standards (ISO). The official publication is found at </w:t>
       </w:r>
-      <w:proofErr w:type="gramStart"/>
       <w:r>
         <w:t>https://www.iso.org/standard/7472.html</w:t>
       </w:r>
-      <w:proofErr w:type="gramEnd"/>
     </w:p>
     <w:p/>
     <w:p>
@@ -37729,7 +37569,7 @@
           <w:noProof/>
         </w:rPr>
         <w:drawing>
-          <wp:inline distT="0" distB="0" distL="0" distR="0" wp14:anchorId="0186B3B1" wp14:editId="2A596AE2">
+          <wp:inline distT="0" distB="0" distL="0" distR="0" wp14:anchorId="0186B3B1" wp14:editId="5875B567">
             <wp:extent cx="5943600" cy="2895600"/>
             <wp:effectExtent l="0" t="0" r="0" b="0"/>
             <wp:docPr id="16" name="Picture 16"/>
@@ -37837,7 +37677,7 @@
           <w:noProof/>
         </w:rPr>
         <w:drawing>
-          <wp:inline distT="0" distB="0" distL="0" distR="0" wp14:anchorId="555EDA76" wp14:editId="128F9BD1">
+          <wp:inline distT="0" distB="0" distL="0" distR="0" wp14:anchorId="555EDA76" wp14:editId="30917D03">
             <wp:extent cx="5943600" cy="2895600"/>
             <wp:effectExtent l="0" t="0" r="0" b="0"/>
             <wp:docPr id="17" name="Picture 17"/>
@@ -37943,7 +37783,7 @@
         </w:rPr>
         <w:lastRenderedPageBreak/>
         <w:drawing>
-          <wp:inline distT="0" distB="0" distL="0" distR="0" wp14:anchorId="24CC3924" wp14:editId="2672861C">
+          <wp:inline distT="0" distB="0" distL="0" distR="0" wp14:anchorId="24CC3924" wp14:editId="492F2454">
             <wp:extent cx="5943600" cy="2895600"/>
             <wp:effectExtent l="0" t="0" r="0" b="0"/>
             <wp:docPr id="18" name="Picture 18"/>

</xml_diff>